<commit_message>
Updated report permission section
</commit_message>
<xml_diff>
--- a/Ficheiros Finais (Entrega)/1 Auditoria de Dados e Migração.docx
+++ b/Ficheiros Finais (Entrega)/1 Auditoria de Dados e Migração.docx
@@ -1067,7 +1067,7 @@
                 </mc:Choice>
                 <mc:Fallback>
                   <w:pict>
-                    <v:rect w14:anchorId="53AEDC00" id="Rectangle 153" o:spid="_x0000_s1026" style="position:absolute;margin-left:201.35pt;margin-top:8pt;width:16.35pt;height:18pt;z-index:251671552;visibility:visible;mso-wrap-style:square;mso-width-percent:0;mso-height-percent:0;mso-wrap-distance-left:9pt;mso-wrap-distance-top:0;mso-wrap-distance-right:9pt;mso-wrap-distance-bottom:0;mso-position-horizontal:absolute;mso-position-horizontal-relative:text;mso-position-vertical:absolute;mso-position-vertical-relative:text;mso-width-percent:0;mso-height-percent:0;mso-width-relative:margin;mso-height-relative:margin;v-text-anchor:middle" o:gfxdata="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" filled="f" strokecolor="black [3213]">
+                    <v:rect w14:anchorId="6B25C3F0" id="Rectangle 153" o:spid="_x0000_s1026" style="position:absolute;margin-left:201.35pt;margin-top:8pt;width:16.35pt;height:18pt;z-index:251671552;visibility:visible;mso-wrap-style:square;mso-width-percent:0;mso-height-percent:0;mso-wrap-distance-left:9pt;mso-wrap-distance-top:0;mso-wrap-distance-right:9pt;mso-wrap-distance-bottom:0;mso-position-horizontal:absolute;mso-position-horizontal-relative:text;mso-position-vertical:absolute;mso-position-vertical-relative:text;mso-width-percent:0;mso-height-percent:0;mso-width-relative:margin;mso-height-relative:margin;v-text-anchor:middle" o:gfxdata="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" filled="f" strokecolor="black [3213]">
                       <v:shadow on="t" color="black" opacity="22937f" origin=",.5" offset="0,.63889mm"/>
                       <w10:wrap type="through"/>
                     </v:rect>
@@ -1530,7 +1530,7 @@
                 </mc:Choice>
                 <mc:Fallback>
                   <w:pict>
-                    <v:rect w14:anchorId="07275D6E" id="Rectangle 154" o:spid="_x0000_s1026" style="position:absolute;margin-left:201.35pt;margin-top:-13pt;width:16.35pt;height:18pt;z-index:251806720;visibility:visible;mso-wrap-style:square;mso-width-percent:0;mso-height-percent:0;mso-wrap-distance-left:9pt;mso-wrap-distance-top:0;mso-wrap-distance-right:9pt;mso-wrap-distance-bottom:0;mso-position-horizontal:absolute;mso-position-horizontal-relative:text;mso-position-vertical:absolute;mso-position-vertical-relative:text;mso-width-percent:0;mso-height-percent:0;mso-width-relative:margin;mso-height-relative:margin;v-text-anchor:middle" o:gfxdata="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" filled="f" strokecolor="black [3213]">
+                    <v:rect w14:anchorId="53BC559F" id="Rectangle 154" o:spid="_x0000_s1026" style="position:absolute;margin-left:201.35pt;margin-top:-13pt;width:16.35pt;height:18pt;z-index:251806720;visibility:visible;mso-wrap-style:square;mso-width-percent:0;mso-height-percent:0;mso-wrap-distance-left:9pt;mso-wrap-distance-top:0;mso-wrap-distance-right:9pt;mso-wrap-distance-bottom:0;mso-position-horizontal:absolute;mso-position-horizontal-relative:text;mso-position-vertical:absolute;mso-position-vertical-relative:text;mso-width-percent:0;mso-height-percent:0;mso-width-relative:margin;mso-height-relative:margin;v-text-anchor:middle" o:gfxdata="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" filled="f" strokecolor="black [3213]">
                       <v:shadow on="t" color="black" opacity="22937f" origin=",.5" offset="0,.63889mm"/>
                       <w10:wrap type="through"/>
                     </v:rect>
@@ -1623,7 +1623,7 @@
                 </mc:Choice>
                 <mc:Fallback>
                   <w:pict>
-                    <v:rect w14:anchorId="206D5C39" id="Rectangle 155" o:spid="_x0000_s1026" style="position:absolute;margin-left:120.35pt;margin-top:-13pt;width:18pt;height:18pt;z-index:251805696;visibility:visible;mso-wrap-style:square;mso-width-percent:0;mso-height-percent:0;mso-wrap-distance-left:9pt;mso-wrap-distance-top:0;mso-wrap-distance-right:9pt;mso-wrap-distance-bottom:0;mso-position-horizontal:absolute;mso-position-horizontal-relative:text;mso-position-vertical:absolute;mso-position-vertical-relative:text;mso-width-percent:0;mso-height-percent:0;mso-width-relative:margin;mso-height-relative:margin;v-text-anchor:middle" o:gfxdata="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" filled="f" strokecolor="black [3213]">
+                    <v:rect w14:anchorId="4C9CA0E1" id="Rectangle 155" o:spid="_x0000_s1026" style="position:absolute;margin-left:120.35pt;margin-top:-13pt;width:18pt;height:18pt;z-index:251805696;visibility:visible;mso-wrap-style:square;mso-width-percent:0;mso-height-percent:0;mso-wrap-distance-left:9pt;mso-wrap-distance-top:0;mso-wrap-distance-right:9pt;mso-wrap-distance-bottom:0;mso-position-horizontal:absolute;mso-position-horizontal-relative:text;mso-position-vertical:absolute;mso-position-vertical-relative:text;mso-width-percent:0;mso-height-percent:0;mso-width-relative:margin;mso-height-relative:margin;v-text-anchor:middle" o:gfxdata="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" filled="f" strokecolor="black [3213]">
                       <v:shadow on="t" color="black" opacity="22937f" origin=",.5" offset="0,.63889mm"/>
                       <w10:wrap type="through"/>
                     </v:rect>
@@ -1717,7 +1717,7 @@
                 </mc:Choice>
                 <mc:Fallback>
                   <w:pict>
-                    <v:rect w14:anchorId="2DAFB19E" id="Rectangle 155" o:spid="_x0000_s1026" style="position:absolute;margin-left:121.1pt;margin-top:-46.5pt;width:18pt;height:18pt;z-index:251827712;visibility:visible;mso-wrap-style:square;mso-width-percent:0;mso-height-percent:0;mso-wrap-distance-left:9pt;mso-wrap-distance-top:0;mso-wrap-distance-right:9pt;mso-wrap-distance-bottom:0;mso-position-horizontal:absolute;mso-position-horizontal-relative:text;mso-position-vertical:absolute;mso-position-vertical-relative:text;mso-width-percent:0;mso-height-percent:0;mso-width-relative:margin;mso-height-relative:margin;v-text-anchor:middle" o:gfxdata="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" filled="f" strokecolor="black [3213]">
+                    <v:rect w14:anchorId="0A5493F8" id="Rectangle 155" o:spid="_x0000_s1026" style="position:absolute;margin-left:121.1pt;margin-top:-46.5pt;width:18pt;height:18pt;z-index:251827712;visibility:visible;mso-wrap-style:square;mso-width-percent:0;mso-height-percent:0;mso-wrap-distance-left:9pt;mso-wrap-distance-top:0;mso-wrap-distance-right:9pt;mso-wrap-distance-bottom:0;mso-position-horizontal:absolute;mso-position-horizontal-relative:text;mso-position-vertical:absolute;mso-position-vertical-relative:text;mso-width-percent:0;mso-height-percent:0;mso-width-relative:margin;mso-height-relative:margin;v-text-anchor:middle" o:gfxdata="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" filled="f" strokecolor="black [3213]">
                       <v:shadow on="t" color="black" opacity="22937f" origin=",.5" offset="0,.63889mm"/>
                       <w10:wrap type="through"/>
                     </v:rect>
@@ -1811,7 +1811,7 @@
                 </mc:Choice>
                 <mc:Fallback>
                   <w:pict>
-                    <v:rect w14:anchorId="0247A0CC" id="Rectangle 154" o:spid="_x0000_s1026" style="position:absolute;margin-left:202.1pt;margin-top:-46.5pt;width:16.35pt;height:18pt;z-index:251828736;visibility:visible;mso-wrap-style:square;mso-width-percent:0;mso-height-percent:0;mso-wrap-distance-left:9pt;mso-wrap-distance-top:0;mso-wrap-distance-right:9pt;mso-wrap-distance-bottom:0;mso-position-horizontal:absolute;mso-position-horizontal-relative:text;mso-position-vertical:absolute;mso-position-vertical-relative:text;mso-width-percent:0;mso-height-percent:0;mso-width-relative:margin;mso-height-relative:margin;v-text-anchor:middle" o:gfxdata="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" filled="f" strokecolor="black [3213]">
+                    <v:rect w14:anchorId="614570D9" id="Rectangle 154" o:spid="_x0000_s1026" style="position:absolute;margin-left:202.1pt;margin-top:-46.5pt;width:16.35pt;height:18pt;z-index:251828736;visibility:visible;mso-wrap-style:square;mso-width-percent:0;mso-height-percent:0;mso-wrap-distance-left:9pt;mso-wrap-distance-top:0;mso-wrap-distance-right:9pt;mso-wrap-distance-bottom:0;mso-position-horizontal:absolute;mso-position-horizontal-relative:text;mso-position-vertical:absolute;mso-position-vertical-relative:text;mso-width-percent:0;mso-height-percent:0;mso-width-relative:margin;mso-height-relative:margin;v-text-anchor:middle" o:gfxdata="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" filled="f" strokecolor="black [3213]">
                       <v:shadow on="t" color="black" opacity="22937f" origin=",.5" offset="0,.63889mm"/>
                       <w10:wrap type="through"/>
                     </v:rect>
@@ -1902,12 +1902,14 @@
       <w:r>
         <w:t xml:space="preserve">A paginação tem de ser sequencial e não ter </w:t>
       </w:r>
+      <w:proofErr w:type="gramStart"/>
       <w:r>
         <w:t>falha</w:t>
       </w:r>
       <w:r>
         <w:t>s</w:t>
       </w:r>
+      <w:proofErr w:type="gramEnd"/>
       <w:r>
         <w:t>;</w:t>
       </w:r>
@@ -1921,7 +1923,15 @@
         </w:numPr>
       </w:pPr>
       <w:r>
-        <w:t>O índice tem de estar actualizado;</w:t>
+        <w:t xml:space="preserve">O índice tem de estar </w:t>
+      </w:r>
+      <w:proofErr w:type="spellStart"/>
+      <w:r>
+        <w:t>actualizado</w:t>
+      </w:r>
+      <w:proofErr w:type="spellEnd"/>
+      <w:r>
+        <w:t>;</w:t>
       </w:r>
     </w:p>
     <w:p>
@@ -2005,11 +2015,19 @@
       <w:r>
         <w:t xml:space="preserve">deve colocar nas zonas não sombreadas a especificação que entregou ao outro grupo (sem alteração, </w:t>
       </w:r>
+      <w:proofErr w:type="spellStart"/>
       <w:r>
         <w:rPr>
           <w:i/>
         </w:rPr>
-        <w:t>copy e paste</w:t>
+        <w:t>copy</w:t>
+      </w:r>
+      <w:proofErr w:type="spellEnd"/>
+      <w:r>
+        <w:rPr>
+          <w:i/>
+        </w:rPr>
+        <w:t xml:space="preserve"> e paste</w:t>
       </w:r>
       <w:r>
         <w:t xml:space="preserve">), </w:t>
@@ -7681,32 +7699,81 @@
     </w:p>
     <w:p>
       <w:r>
-        <w:t>Um laboratório de investigação de um departamento biológico necessita de um sistema para monitorizar a evolução de culturas. Nomeadamente pretende acompanhar a temperatura e humidade a que as culturas estão sujeitas, bem como detectar/antecipar potenciais problemas.</w:t>
+        <w:t xml:space="preserve">Um laboratório de investigação de um departamento biológico necessita de um sistema para monitorizar a evolução de culturas. Nomeadamente pretende acompanhar a temperatura e humidade a que as culturas estão sujeitas, bem como </w:t>
+      </w:r>
+      <w:proofErr w:type="spellStart"/>
+      <w:r>
+        <w:t>detectar</w:t>
+      </w:r>
+      <w:proofErr w:type="spellEnd"/>
+      <w:r>
+        <w:t>/antecipar potenciais problemas.</w:t>
       </w:r>
     </w:p>
     <w:p>
       <w:r>
-        <w:t xml:space="preserve">Cada cultura tem um único investigador responsável e apenas ele pode actualizar e consultar os dados de medições das suas culturas. Esta </w:t>
-      </w:r>
+        <w:t xml:space="preserve">Cada cultura tem um único investigador responsável e apenas ele pode </w:t>
+      </w:r>
+      <w:proofErr w:type="spellStart"/>
+      <w:r>
+        <w:t>actualizar</w:t>
+      </w:r>
+      <w:proofErr w:type="spellEnd"/>
+      <w:r>
+        <w:t xml:space="preserve"> e consultar os dados de medições das suas culturas. Esta </w:t>
+      </w:r>
+      <w:proofErr w:type="spellStart"/>
       <w:r>
         <w:rPr>
           <w:i/>
           <w:iCs/>
         </w:rPr>
-        <w:t xml:space="preserve">protecção de dados </w:t>
-      </w:r>
-      <w:r>
-        <w:t>é um aspecto importante do sistema.</w:t>
+        <w:t>protecção</w:t>
+      </w:r>
+      <w:proofErr w:type="spellEnd"/>
+      <w:r>
+        <w:rPr>
+          <w:i/>
+          <w:iCs/>
+        </w:rPr>
+        <w:t xml:space="preserve"> de dados </w:t>
+      </w:r>
+      <w:r>
+        <w:t xml:space="preserve">é um </w:t>
+      </w:r>
+      <w:proofErr w:type="spellStart"/>
+      <w:r>
+        <w:t>aspecto</w:t>
+      </w:r>
+      <w:proofErr w:type="spellEnd"/>
+      <w:r>
+        <w:t xml:space="preserve"> importante do sistema.</w:t>
       </w:r>
     </w:p>
     <w:p>
       <w:r>
-        <w:t xml:space="preserve">Sobre cada cultura são regularmente efectuadas (manualmente) medições com base num conjunto de variáveis que variam consoante a cultura. Para cada cultura o sistema conhece o intervalo de valores normal para cada variável, logo, o sistema poderá emitir alertas caso surja um valor anormal.  </w:t>
+        <w:t xml:space="preserve">Sobre cada cultura são regularmente </w:t>
+      </w:r>
+      <w:proofErr w:type="spellStart"/>
+      <w:r>
+        <w:t>efectuadas</w:t>
+      </w:r>
+      <w:proofErr w:type="spellEnd"/>
+      <w:r>
+        <w:t xml:space="preserve"> (manualmente) medições com base num conjunto de variáveis que variam consoante a cultura. Para cada cultura o sistema conhece o intervalo de valores normal para cada variável, logo, o sistema poderá emitir alertas caso surja um valor anormal.  </w:t>
       </w:r>
     </w:p>
     <w:p>
       <w:r>
-        <w:t>Por exemplo, para as culturas hidropónicas de pimento e tomate, fazem-se medições do nível de concentração de mercúrio e chumbo. Se, por exemplo, a concentração de chumbo no pimento reduzir significativamente – menos de 25  mg/litro – significa que a planta ajuda a absorver os metais indesejáveis. (</w:t>
+        <w:t xml:space="preserve">Por exemplo, para as culturas hidropónicas de pimento e tomate, fazem-se medições do nível de concentração de mercúrio e chumbo. Se, por exemplo, a concentração de chumbo no pimento reduzir significativamente – menos de </w:t>
+      </w:r>
+      <w:proofErr w:type="gramStart"/>
+      <w:r>
+        <w:t>25  mg</w:t>
+      </w:r>
+      <w:proofErr w:type="gramEnd"/>
+      <w:r>
+        <w:t>/litro – significa que a planta ajuda a absorver os metais indesejáveis. (</w:t>
       </w:r>
       <w:r>
         <w:rPr>
@@ -7720,22 +7787,81 @@
       <w:r>
         <w:t xml:space="preserve">Outro exemplo. Numa solução onde convivem bactérias e antibióticos, se o número de bactérias cresce pouco então é porque são sensíveis ao antibiótico (logo, sabemos como as matar se forem prejudiciais). Se o número de colónias de bactérias </w:t>
       </w:r>
+      <w:proofErr w:type="spellStart"/>
       <w:r>
         <w:rPr>
           <w:i/>
           <w:iCs/>
         </w:rPr>
-        <w:t xml:space="preserve">Bacillus subtilis, </w:t>
-      </w:r>
-      <w:r>
-        <w:t xml:space="preserve">colocadas junto de antibiótico penicilina, aumentar em mais de 30% em 2 horas é porque o antibiótico não é eficaz. </w:t>
-      </w:r>
+        <w:t>Bacillus</w:t>
+      </w:r>
+      <w:proofErr w:type="spellEnd"/>
       <w:r>
         <w:rPr>
           <w:i/>
           <w:iCs/>
         </w:rPr>
-        <w:t>(Cultura = Bacillus  subtilis, variável = penicilina.)</w:t>
+        <w:t xml:space="preserve"> </w:t>
+      </w:r>
+      <w:proofErr w:type="spellStart"/>
+      <w:r>
+        <w:rPr>
+          <w:i/>
+          <w:iCs/>
+        </w:rPr>
+        <w:t>subtilis</w:t>
+      </w:r>
+      <w:proofErr w:type="spellEnd"/>
+      <w:r>
+        <w:rPr>
+          <w:i/>
+          <w:iCs/>
+        </w:rPr>
+        <w:t xml:space="preserve">, </w:t>
+      </w:r>
+      <w:r>
+        <w:t xml:space="preserve">colocadas junto de antibiótico penicilina, aumentar em mais de 30% em 2 horas é porque o antibiótico não é eficaz. </w:t>
+      </w:r>
+      <w:r>
+        <w:rPr>
+          <w:i/>
+          <w:iCs/>
+        </w:rPr>
+        <w:t xml:space="preserve">(Cultura = </w:t>
+      </w:r>
+      <w:proofErr w:type="spellStart"/>
+      <w:proofErr w:type="gramStart"/>
+      <w:r>
+        <w:rPr>
+          <w:i/>
+          <w:iCs/>
+        </w:rPr>
+        <w:t>Bacillus</w:t>
+      </w:r>
+      <w:proofErr w:type="spellEnd"/>
+      <w:r>
+        <w:rPr>
+          <w:i/>
+          <w:iCs/>
+        </w:rPr>
+        <w:t xml:space="preserve">  </w:t>
+      </w:r>
+      <w:proofErr w:type="spellStart"/>
+      <w:r>
+        <w:rPr>
+          <w:i/>
+          <w:iCs/>
+        </w:rPr>
+        <w:t>subtilis</w:t>
+      </w:r>
+      <w:proofErr w:type="spellEnd"/>
+      <w:proofErr w:type="gramEnd"/>
+      <w:r>
+        <w:rPr>
+          <w:i/>
+          <w:iCs/>
+        </w:rPr>
+        <w:t>, variável = penicilina.)</w:t>
       </w:r>
     </w:p>
     <w:p>
@@ -7750,7 +7876,15 @@
         <w:t>lê</w:t>
       </w:r>
       <w:r>
-        <w:t xml:space="preserve"> a temperatura e humidade no laboratório. Os dados são registados na base de dados (classe HumidadeTemperatura), e pretende-se que sejam utilizados para emitir alertas (o sistema sabe o intervalo de valores de humidade e temperatura ideal para cada cultura) e para tentar </w:t>
+        <w:t xml:space="preserve"> a temperatura e humidade no laboratório. Os dados são registados na base de dados (classe </w:t>
+      </w:r>
+      <w:proofErr w:type="spellStart"/>
+      <w:r>
+        <w:t>HumidadeTemperatura</w:t>
+      </w:r>
+      <w:proofErr w:type="spellEnd"/>
+      <w:r>
+        <w:t xml:space="preserve">), e pretende-se que sejam utilizados para emitir alertas (o sistema sabe o intervalo de valores de humidade e temperatura ideal para cada cultura) e para tentar </w:t>
       </w:r>
       <w:r>
         <w:rPr>
@@ -7776,7 +7910,15 @@
     </w:p>
     <w:p>
       <w:r>
-        <w:t>É necessário guardar no sybase o registo de todas as operações de escrita sobre todas as tabelas (qua dados foram</w:t>
+        <w:t xml:space="preserve">É necessário guardar no </w:t>
+      </w:r>
+      <w:proofErr w:type="spellStart"/>
+      <w:r>
+        <w:t>sybase</w:t>
+      </w:r>
+      <w:proofErr w:type="spellEnd"/>
+      <w:r>
+        <w:t xml:space="preserve"> o registo de todas as operações de escrita sobre todas as tabelas (qua dados foram</w:t>
       </w:r>
       <w:r>
         <w:t xml:space="preserve"> alterados/inseridos/apagados, </w:t>
@@ -7802,7 +7944,15 @@
         <w:t xml:space="preserve"> </w:t>
       </w:r>
       <w:r>
-        <w:t xml:space="preserve">(apenas informação nova) e periodicamente para uma base de dados autónoma (mysql). Através dessa base de dados (apenas de consulta) um auditor pode analisar </w:t>
+        <w:t>(apenas informação nova) e periodicamente para uma base de dados autónoma (</w:t>
+      </w:r>
+      <w:proofErr w:type="spellStart"/>
+      <w:r>
+        <w:t>mysql</w:t>
+      </w:r>
+      <w:proofErr w:type="spellEnd"/>
+      <w:r>
+        <w:t xml:space="preserve">). Através dessa base de dados (apenas de consulta) um auditor pode analisar </w:t>
       </w:r>
       <w:r>
         <w:lastRenderedPageBreak/>
@@ -7900,25 +8050,77 @@
         <w:t>com</w:t>
       </w:r>
       <w:r>
-        <w:t xml:space="preserve"> cor mais escura. Nenhum use case pressupõe a programação de formulários. As manutenções são efectuadas através de comandos SQL e/ou </w:t>
-      </w:r>
+        <w:t xml:space="preserve"> cor mais escura. Nenhum use case pressupõe a programação de formulários. As manutenções são </w:t>
+      </w:r>
+      <w:proofErr w:type="spellStart"/>
+      <w:r>
+        <w:t>efectuadas</w:t>
+      </w:r>
+      <w:proofErr w:type="spellEnd"/>
+      <w:r>
+        <w:t xml:space="preserve"> através de comandos SQL e/ou </w:t>
+      </w:r>
+      <w:proofErr w:type="spellStart"/>
       <w:r>
         <w:t>Stored</w:t>
       </w:r>
-      <w:r>
-        <w:t xml:space="preserve"> Procedures</w:t>
-      </w:r>
-      <w:r>
-        <w:t>/Triggers</w:t>
-      </w:r>
+      <w:proofErr w:type="spellEnd"/>
       <w:r>
         <w:t xml:space="preserve"> </w:t>
       </w:r>
-      <w:r>
-        <w:t>(interactive sql)</w:t>
-      </w:r>
-      <w:r>
-        <w:t>, recorrendo a utilizadores e grupos de utilizadores do Sql Anywhere.</w:t>
+      <w:proofErr w:type="spellStart"/>
+      <w:r>
+        <w:t>Procedures</w:t>
+      </w:r>
+      <w:proofErr w:type="spellEnd"/>
+      <w:r>
+        <w:t>/</w:t>
+      </w:r>
+      <w:proofErr w:type="spellStart"/>
+      <w:r>
+        <w:t>Triggers</w:t>
+      </w:r>
+      <w:proofErr w:type="spellEnd"/>
+      <w:r>
+        <w:t xml:space="preserve"> </w:t>
+      </w:r>
+      <w:r>
+        <w:t>(</w:t>
+      </w:r>
+      <w:proofErr w:type="spellStart"/>
+      <w:r>
+        <w:t>interactive</w:t>
+      </w:r>
+      <w:proofErr w:type="spellEnd"/>
+      <w:r>
+        <w:t xml:space="preserve"> </w:t>
+      </w:r>
+      <w:proofErr w:type="spellStart"/>
+      <w:r>
+        <w:t>sql</w:t>
+      </w:r>
+      <w:proofErr w:type="spellEnd"/>
+      <w:r>
+        <w:t>)</w:t>
+      </w:r>
+      <w:r>
+        <w:t xml:space="preserve">, recorrendo a utilizadores e grupos de utilizadores do </w:t>
+      </w:r>
+      <w:proofErr w:type="spellStart"/>
+      <w:r>
+        <w:t>Sql</w:t>
+      </w:r>
+      <w:proofErr w:type="spellEnd"/>
+      <w:r>
+        <w:t xml:space="preserve"> </w:t>
+      </w:r>
+      <w:proofErr w:type="spellStart"/>
+      <w:r>
+        <w:t>Anywhere</w:t>
+      </w:r>
+      <w:proofErr w:type="spellEnd"/>
+      <w:r>
+        <w:t>.</w:t>
       </w:r>
       <w:r>
         <w:t xml:space="preserve"> </w:t>
@@ -8189,6 +8391,7 @@
                                   <w:pStyle w:val="NormalWeb"/>
                                   <w:spacing w:before="0" w:beforeAutospacing="0" w:after="0" w:afterAutospacing="0"/>
                                 </w:pPr>
+                                <w:proofErr w:type="spellStart"/>
                                 <w:r>
                                   <w:rPr>
                                     <w:rFonts w:asciiTheme="minorHAnsi" w:hAnsi="Calibri" w:cstheme="minorBidi"/>
@@ -8197,8 +8400,31 @@
                                     <w:color w:val="000000" w:themeColor="text1"/>
                                     <w:kern w:val="24"/>
                                   </w:rPr>
-                                  <w:t>Sql Anywhere</w:t>
+                                  <w:t>Sql</w:t>
                                 </w:r>
+                                <w:proofErr w:type="spellEnd"/>
+                                <w:r>
+                                  <w:rPr>
+                                    <w:rFonts w:asciiTheme="minorHAnsi" w:hAnsi="Calibri" w:cstheme="minorBidi"/>
+                                    <w:b/>
+                                    <w:bCs/>
+                                    <w:color w:val="000000" w:themeColor="text1"/>
+                                    <w:kern w:val="24"/>
+                                  </w:rPr>
+                                  <w:t xml:space="preserve"> </w:t>
+                                </w:r>
+                                <w:proofErr w:type="spellStart"/>
+                                <w:r>
+                                  <w:rPr>
+                                    <w:rFonts w:asciiTheme="minorHAnsi" w:hAnsi="Calibri" w:cstheme="minorBidi"/>
+                                    <w:b/>
+                                    <w:bCs/>
+                                    <w:color w:val="000000" w:themeColor="text1"/>
+                                    <w:kern w:val="24"/>
+                                  </w:rPr>
+                                  <w:t>Anywhere</w:t>
+                                </w:r>
+                                <w:proofErr w:type="spellEnd"/>
                               </w:p>
                             </w:txbxContent>
                           </wps:txbx>
@@ -8575,8 +8801,20 @@
                                     <w:sz w:val="16"/>
                                     <w:szCs w:val="16"/>
                                   </w:rPr>
-                                  <w:t>Exportação Automática, Incremental e periódica(</w:t>
+                                  <w:t xml:space="preserve">Exportação Automática, Incremental e </w:t>
                                 </w:r>
+                                <w:proofErr w:type="gramStart"/>
+                                <w:r>
+                                  <w:rPr>
+                                    <w:rFonts w:asciiTheme="minorHAnsi" w:hAnsi="Calibri" w:cstheme="minorBidi"/>
+                                    <w:color w:val="000000" w:themeColor="text1"/>
+                                    <w:kern w:val="24"/>
+                                    <w:sz w:val="16"/>
+                                    <w:szCs w:val="16"/>
+                                  </w:rPr>
+                                  <w:t>periódica(</w:t>
+                                </w:r>
+                                <w:proofErr w:type="gramEnd"/>
                                 <w:r>
                                   <w:rPr>
                                     <w:rFonts w:asciiTheme="minorHAnsi" w:hAnsi="Calibri" w:cstheme="minorBidi"/>
@@ -8719,6 +8957,7 @@
                             <w:pStyle w:val="NormalWeb"/>
                             <w:spacing w:before="0" w:beforeAutospacing="0" w:after="0" w:afterAutospacing="0"/>
                           </w:pPr>
+                          <w:proofErr w:type="spellStart"/>
                           <w:r>
                             <w:rPr>
                               <w:rFonts w:asciiTheme="minorHAnsi" w:hAnsi="Calibri" w:cstheme="minorBidi"/>
@@ -8727,8 +8966,31 @@
                               <w:color w:val="000000" w:themeColor="text1"/>
                               <w:kern w:val="24"/>
                             </w:rPr>
-                            <w:t>Sql Anywhere</w:t>
+                            <w:t>Sql</w:t>
                           </w:r>
+                          <w:proofErr w:type="spellEnd"/>
+                          <w:r>
+                            <w:rPr>
+                              <w:rFonts w:asciiTheme="minorHAnsi" w:hAnsi="Calibri" w:cstheme="minorBidi"/>
+                              <w:b/>
+                              <w:bCs/>
+                              <w:color w:val="000000" w:themeColor="text1"/>
+                              <w:kern w:val="24"/>
+                            </w:rPr>
+                            <w:t xml:space="preserve"> </w:t>
+                          </w:r>
+                          <w:proofErr w:type="spellStart"/>
+                          <w:r>
+                            <w:rPr>
+                              <w:rFonts w:asciiTheme="minorHAnsi" w:hAnsi="Calibri" w:cstheme="minorBidi"/>
+                              <w:b/>
+                              <w:bCs/>
+                              <w:color w:val="000000" w:themeColor="text1"/>
+                              <w:kern w:val="24"/>
+                            </w:rPr>
+                            <w:t>Anywhere</w:t>
+                          </w:r>
+                          <w:proofErr w:type="spellEnd"/>
                         </w:p>
                       </w:txbxContent>
                     </v:textbox>
@@ -8776,8 +9038,20 @@
                               <w:sz w:val="16"/>
                               <w:szCs w:val="16"/>
                             </w:rPr>
-                            <w:t>Exportação Automática, Incremental e periódica(</w:t>
+                            <w:t xml:space="preserve">Exportação Automática, Incremental e </w:t>
                           </w:r>
+                          <w:proofErr w:type="gramStart"/>
+                          <w:r>
+                            <w:rPr>
+                              <w:rFonts w:asciiTheme="minorHAnsi" w:hAnsi="Calibri" w:cstheme="minorBidi"/>
+                              <w:color w:val="000000" w:themeColor="text1"/>
+                              <w:kern w:val="24"/>
+                              <w:sz w:val="16"/>
+                              <w:szCs w:val="16"/>
+                            </w:rPr>
+                            <w:t>periódica(</w:t>
+                          </w:r>
+                          <w:proofErr w:type="gramEnd"/>
                           <w:r>
                             <w:rPr>
                               <w:rFonts w:asciiTheme="minorHAnsi" w:hAnsi="Calibri" w:cstheme="minorBidi"/>
@@ -8868,9 +9142,11 @@
       <w:r>
         <w:t xml:space="preserve">da base de Dados </w:t>
       </w:r>
+      <w:proofErr w:type="spellStart"/>
       <w:r>
         <w:t>Sybase</w:t>
       </w:r>
+      <w:proofErr w:type="spellEnd"/>
       <w:r>
         <w:t xml:space="preserve"> </w:t>
       </w:r>
@@ -8885,12 +9161,14 @@
       <w:r>
         <w:t xml:space="preserve">Para o esquema relacional da base de dados </w:t>
       </w:r>
+      <w:proofErr w:type="spellStart"/>
       <w:r>
         <w:rPr>
           <w:i/>
         </w:rPr>
         <w:t>Sybase</w:t>
       </w:r>
+      <w:proofErr w:type="spellEnd"/>
       <w:r>
         <w:t xml:space="preserve"> optou-se pela representação </w:t>
       </w:r>
@@ -8942,14 +9220,24 @@
     </w:p>
     <w:p>
       <w:r>
-        <w:t xml:space="preserve">No presente esquema foi também acrescentada a indicação de quais os atributos das tabelas de preenchimento obrigatório (M – Mandatory) e por exclusão, as que permitem valores a </w:t>
-      </w:r>
+        <w:t xml:space="preserve">No presente esquema foi também acrescentada a indicação de quais os atributos das tabelas de preenchimento obrigatório (M – </w:t>
+      </w:r>
+      <w:proofErr w:type="spellStart"/>
+      <w:r>
+        <w:t>Mandatory</w:t>
+      </w:r>
+      <w:proofErr w:type="spellEnd"/>
+      <w:r>
+        <w:t xml:space="preserve">) e por exclusão, as que permitem valores a </w:t>
+      </w:r>
+      <w:proofErr w:type="spellStart"/>
       <w:r>
         <w:rPr>
           <w:i/>
         </w:rPr>
         <w:t>null</w:t>
       </w:r>
+      <w:proofErr w:type="spellEnd"/>
       <w:r>
         <w:t xml:space="preserve"> aquando da inserção de um registo.</w:t>
       </w:r>
@@ -8980,19 +9268,29 @@
         <w:fldChar w:fldCharType="end"/>
       </w:r>
       <w:r>
-        <w:t xml:space="preserve"> são também assinalados atributos que não permitem repetição (U – Unique), sendo apenas assinalados os casos em que tais atributos não sejam a chave primária da tabela, que por força da definição de chave primária não se repete e é de preenchimento obrigatório ou automático.</w:t>
+        <w:t xml:space="preserve"> são também assinalados atributos que não permitem repetição (U – </w:t>
+      </w:r>
+      <w:proofErr w:type="spellStart"/>
+      <w:r>
+        <w:t>Unique</w:t>
+      </w:r>
+      <w:proofErr w:type="spellEnd"/>
+      <w:r>
+        <w:t>), sendo apenas assinalados os casos em que tais atributos não sejam a chave primária da tabela, que por força da definição de chave primária não se repete e é de preenchimento obrigatório ou automático.</w:t>
       </w:r>
     </w:p>
     <w:p>
       <w:r>
         <w:t xml:space="preserve">Nas relações entre tabelas será indicada a regra de integridade da chave estrangeira, que será expressamente dividida entre a regra de </w:t>
       </w:r>
+      <w:proofErr w:type="spellStart"/>
       <w:r>
         <w:rPr>
           <w:i/>
         </w:rPr>
         <w:t>update</w:t>
       </w:r>
+      <w:proofErr w:type="spellEnd"/>
       <w:r>
         <w:t xml:space="preserve"> e </w:t>
       </w:r>
@@ -9010,39 +9308,47 @@
       <w:r>
         <w:t xml:space="preserve">De notar que as tabelas de log foram criadas no lado do </w:t>
       </w:r>
+      <w:proofErr w:type="spellStart"/>
       <w:r>
         <w:rPr>
           <w:i/>
         </w:rPr>
         <w:t>Sybase</w:t>
       </w:r>
+      <w:proofErr w:type="spellEnd"/>
       <w:r>
         <w:t xml:space="preserve"> e serão depois replicadas do lado do </w:t>
       </w:r>
+      <w:proofErr w:type="spellStart"/>
       <w:r>
         <w:rPr>
           <w:i/>
         </w:rPr>
         <w:t>MySql</w:t>
       </w:r>
+      <w:proofErr w:type="spellEnd"/>
       <w:r>
         <w:t xml:space="preserve">, porque caso contrário, sempre que houvesse uma alteração às tabelas do </w:t>
       </w:r>
+      <w:proofErr w:type="spellStart"/>
       <w:r>
         <w:rPr>
           <w:i/>
         </w:rPr>
         <w:t>Sybase</w:t>
       </w:r>
+      <w:proofErr w:type="spellEnd"/>
       <w:r>
         <w:t xml:space="preserve"> tínhamos de enviar imediatamente a informação para o </w:t>
       </w:r>
+      <w:proofErr w:type="spellStart"/>
       <w:r>
         <w:rPr>
           <w:i/>
         </w:rPr>
         <w:t>MySql</w:t>
       </w:r>
+      <w:proofErr w:type="spellEnd"/>
       <w:r>
         <w:t xml:space="preserve">, correndo o risco de a ligação ODBC não estar </w:t>
       </w:r>
@@ -9057,14 +9363,24 @@
       <w:r>
         <w:t xml:space="preserve">Todas as tabelas de log têm um campo Id </w:t>
       </w:r>
+      <w:proofErr w:type="spellStart"/>
       <w:r>
         <w:rPr>
           <w:i/>
         </w:rPr>
         <w:t>auto-increment</w:t>
       </w:r>
-      <w:r>
-        <w:t xml:space="preserve"> para que cada operação sobre a tabela respetiva seja guardada de forma sequencial e quando for solicitada a migração da informação para a base de dados MySql, apenas as entradas com Id superior ao anteriormente transferido são agora migradas.</w:t>
+      <w:proofErr w:type="spellEnd"/>
+      <w:r>
+        <w:t xml:space="preserve"> para que cada operação sobre a tabela respetiva seja guardada de forma sequencial e quando for solicitada a migração da informação para a base de dados </w:t>
+      </w:r>
+      <w:proofErr w:type="spellStart"/>
+      <w:r>
+        <w:t>MySql</w:t>
+      </w:r>
+      <w:proofErr w:type="spellEnd"/>
+      <w:r>
+        <w:t>, apenas as entradas com Id superior ao anteriormente transferido são agora migradas.</w:t>
       </w:r>
     </w:p>
     <w:p>
@@ -9123,18 +9439,36 @@
       <w:r>
         <w:t xml:space="preserve">Figura </w:t>
       </w:r>
-      <w:fldSimple w:instr=" SEQ Figura \* ARABIC ">
-        <w:r>
-          <w:rPr>
-            <w:noProof/>
-          </w:rPr>
-          <w:t>1</w:t>
-        </w:r>
-      </w:fldSimple>
+      <w:r>
+        <w:fldChar w:fldCharType="begin"/>
+      </w:r>
+      <w:r>
+        <w:instrText xml:space="preserve"> SEQ Figura \* ARABIC </w:instrText>
+      </w:r>
+      <w:r>
+        <w:fldChar w:fldCharType="separate"/>
+      </w:r>
+      <w:r>
+        <w:rPr>
+          <w:noProof/>
+        </w:rPr>
+        <w:t>1</w:t>
+      </w:r>
+      <w:r>
+        <w:rPr>
+          <w:noProof/>
+        </w:rPr>
+        <w:fldChar w:fldCharType="end"/>
+      </w:r>
       <w:bookmarkEnd w:id="5"/>
       <w:r>
-        <w:t xml:space="preserve"> - Diagrama físico da BD Sybase</w:t>
-      </w:r>
+        <w:t xml:space="preserve"> - Diagrama físico da BD </w:t>
+      </w:r>
+      <w:proofErr w:type="spellStart"/>
+      <w:r>
+        <w:t>Sybase</w:t>
+      </w:r>
+      <w:proofErr w:type="spellEnd"/>
     </w:p>
     <w:p>
       <w:pPr>
@@ -9307,7 +9641,15 @@
         </w:numPr>
       </w:pPr>
       <w:r>
-        <w:t>Foi acrescentado o campo IdInvestigador para que o email não seja a chave primária da tabela Investigadores, desta forma:</w:t>
+        <w:t xml:space="preserve">Foi acrescentado o campo </w:t>
+      </w:r>
+      <w:proofErr w:type="spellStart"/>
+      <w:r>
+        <w:t>IdInvestigador</w:t>
+      </w:r>
+      <w:proofErr w:type="spellEnd"/>
+      <w:r>
+        <w:t xml:space="preserve"> para que o email não seja a chave primária da tabela Investigadores, desta forma:</w:t>
       </w:r>
     </w:p>
     <w:p>
@@ -9331,13 +9673,29 @@
         </w:numPr>
       </w:pPr>
       <w:r>
-        <w:t>Viabiliza que o processo de migração possa funcionar registando sempre o último dado alterado uma vez que as chaves sendo sequenciais auto-numeradas, não são sujeitas a alterações ao contr</w:t>
+        <w:t xml:space="preserve">Viabiliza que o processo de migração possa funcionar registando sempre o último dado alterado uma vez que as chaves sendo sequenciais </w:t>
+      </w:r>
+      <w:proofErr w:type="spellStart"/>
+      <w:r>
+        <w:t>auto-numeradas</w:t>
+      </w:r>
+      <w:proofErr w:type="spellEnd"/>
+      <w:r>
+        <w:t>, não são sujeitas a alterações ao contr</w:t>
       </w:r>
       <w:r>
         <w:t>á</w:t>
       </w:r>
       <w:r>
-        <w:t>rio dos emails (isto na migração do LogInvestigadores).</w:t>
+        <w:t xml:space="preserve">rio dos emails (isto na migração do </w:t>
+      </w:r>
+      <w:proofErr w:type="spellStart"/>
+      <w:r>
+        <w:t>LogInvestigadores</w:t>
+      </w:r>
+      <w:proofErr w:type="spellEnd"/>
+      <w:r>
+        <w:t>).</w:t>
       </w:r>
     </w:p>
     <w:p>
@@ -9372,12 +9730,14 @@
       <w:r>
         <w:t xml:space="preserve">Foi acrescentado em todas as tabelas o atributo </w:t>
       </w:r>
+      <w:proofErr w:type="spellStart"/>
       <w:r>
         <w:rPr>
           <w:i/>
         </w:rPr>
         <w:t>Deleted</w:t>
       </w:r>
+      <w:proofErr w:type="spellEnd"/>
       <w:r>
         <w:t>, do tipo booleano, que faz com que:</w:t>
       </w:r>
@@ -9393,6 +9753,7 @@
       <w:r>
         <w:t xml:space="preserve">Haverá dois tipos de </w:t>
       </w:r>
+      <w:proofErr w:type="gramStart"/>
       <w:r>
         <w:t xml:space="preserve">operação </w:t>
       </w:r>
@@ -9402,6 +9763,7 @@
         </w:rPr>
         <w:t>Delete</w:t>
       </w:r>
+      <w:proofErr w:type="gramEnd"/>
       <w:r>
         <w:t>:</w:t>
       </w:r>
@@ -9417,12 +9779,14 @@
       <w:r>
         <w:t xml:space="preserve"> em que apenas é alterado o atributo </w:t>
       </w:r>
+      <w:proofErr w:type="spellStart"/>
       <w:r>
         <w:rPr>
           <w:i/>
         </w:rPr>
         <w:t>Deleted</w:t>
       </w:r>
+      <w:proofErr w:type="spellEnd"/>
       <w:r>
         <w:t xml:space="preserve"> e o registo permanece na base de dados, e um </w:t>
       </w:r>
@@ -9477,12 +9841,28 @@
       <w:r>
         <w:t xml:space="preserve"> e este terá de ser feito através de uma </w:t>
       </w:r>
+      <w:proofErr w:type="spellStart"/>
       <w:r>
         <w:rPr>
           <w:i/>
         </w:rPr>
-        <w:t>Store Procedure</w:t>
-      </w:r>
+        <w:t>Store</w:t>
+      </w:r>
+      <w:proofErr w:type="spellEnd"/>
+      <w:r>
+        <w:rPr>
+          <w:i/>
+        </w:rPr>
+        <w:t xml:space="preserve"> </w:t>
+      </w:r>
+      <w:proofErr w:type="spellStart"/>
+      <w:r>
+        <w:rPr>
+          <w:i/>
+        </w:rPr>
+        <w:t>Procedure</w:t>
+      </w:r>
+      <w:proofErr w:type="spellEnd"/>
       <w:r>
         <w:t>.</w:t>
       </w:r>
@@ -9501,21 +9881,39 @@
       <w:r>
         <w:t xml:space="preserve"> </w:t>
       </w:r>
+      <w:proofErr w:type="spellStart"/>
       <w:r>
         <w:rPr>
           <w:i/>
         </w:rPr>
-        <w:t>Store Procedure</w:t>
-      </w:r>
+        <w:t>Store</w:t>
+      </w:r>
+      <w:proofErr w:type="spellEnd"/>
+      <w:r>
+        <w:rPr>
+          <w:i/>
+        </w:rPr>
+        <w:t xml:space="preserve"> </w:t>
+      </w:r>
+      <w:proofErr w:type="spellStart"/>
+      <w:r>
+        <w:rPr>
+          <w:i/>
+        </w:rPr>
+        <w:t>Procedure</w:t>
+      </w:r>
+      <w:proofErr w:type="spellEnd"/>
       <w:r>
         <w:t xml:space="preserve"> de </w:t>
       </w:r>
+      <w:proofErr w:type="spellStart"/>
       <w:r>
         <w:rPr>
           <w:i/>
         </w:rPr>
         <w:t>Select</w:t>
       </w:r>
+      <w:proofErr w:type="spellEnd"/>
       <w:r>
         <w:t xml:space="preserve"> t</w:t>
       </w:r>
@@ -9525,12 +9923,14 @@
       <w:r>
         <w:t xml:space="preserve">m de ter em atenção para descartar os registos </w:t>
       </w:r>
+      <w:proofErr w:type="spellStart"/>
       <w:r>
         <w:rPr>
           <w:i/>
         </w:rPr>
         <w:t>Deleted</w:t>
       </w:r>
+      <w:proofErr w:type="spellEnd"/>
       <w:r>
         <w:t>.</w:t>
       </w:r>
@@ -9851,6 +10251,7 @@
                 <w:szCs w:val="24"/>
               </w:rPr>
             </w:pPr>
+            <w:proofErr w:type="gramStart"/>
             <w:r>
               <w:rPr>
                 <w:rFonts w:ascii="Courier New" w:hAnsi="Courier New" w:cs="Courier New"/>
@@ -9873,7 +10274,16 @@
                 <w:sz w:val="24"/>
                 <w:szCs w:val="24"/>
               </w:rPr>
-              <w:t xml:space="preserve">penas preencher caso tenham procedido a alterações&gt; </w:t>
+              <w:t>penas</w:t>
+            </w:r>
+            <w:proofErr w:type="gramEnd"/>
+            <w:r>
+              <w:rPr>
+                <w:rFonts w:ascii="Courier New" w:hAnsi="Courier New" w:cs="Courier New"/>
+                <w:sz w:val="24"/>
+                <w:szCs w:val="24"/>
+              </w:rPr>
+              <w:t xml:space="preserve"> preencher caso tenham procedido a alterações&gt; </w:t>
             </w:r>
           </w:p>
           <w:p>
@@ -10170,7 +10580,15 @@
     </w:p>
     <w:p>
       <w:r>
-        <w:t>Na implementação da base de dados Sybase, irão existir 4 tipos de utilizadores:</w:t>
+        <w:t xml:space="preserve">Na implementação da base de dados </w:t>
+      </w:r>
+      <w:proofErr w:type="spellStart"/>
+      <w:r>
+        <w:t>Sybase</w:t>
+      </w:r>
+      <w:proofErr w:type="spellEnd"/>
+      <w:r>
+        <w:t>, irão existir 4 tipos de utilizadores:</w:t>
       </w:r>
     </w:p>
     <w:p>
@@ -10226,7 +10644,15 @@
         </w:rPr>
       </w:pPr>
       <w:r>
-        <w:t>Um utilizador MongoDB;</w:t>
+        <w:t xml:space="preserve">Um utilizador </w:t>
+      </w:r>
+      <w:proofErr w:type="spellStart"/>
+      <w:r>
+        <w:t>MongoDB</w:t>
+      </w:r>
+      <w:proofErr w:type="spellEnd"/>
+      <w:r>
+        <w:t>;</w:t>
       </w:r>
     </w:p>
     <w:p>
@@ -10244,30 +10670,32 @@
     </w:p>
     <w:p>
       <w:r>
-        <w:t xml:space="preserve">Este utilizador somente pode pertencer a uma pessoa na organização, correspondendo a um “super utilizador”. Não confundir com o utilizador DBA, pois esse utilizador pertence à equipa de desenvolvimento e não possui quaisquer restrições. Este utilizador será responsável pela criação de utilizadores no grupo dos administradores. Poderá fazer quaisquer alterações aos dados das tabelas (à exceção das tabelas de logs). </w:t>
-      </w:r>
-      <w:r>
-        <w:rPr>
-          <w:highlight w:val="yellow"/>
-        </w:rPr>
+        <w:t>Este utilizador somente pode pertencer a uma pessoa na organização, correspondendo a um “</w:t>
+      </w:r>
+      <w:r>
+        <w:t>superutilizador</w:t>
+      </w:r>
+      <w:r>
+        <w:t xml:space="preserve">”. Não confundir com o utilizador DBA, pois esse utilizador pertence à equipa de desenvolvimento e não possui quaisquer restrições. Este utilizador será responsável pela criação de utilizadores no grupo dos administradores. Poderá fazer quaisquer alterações aos dados das tabelas (à exceção das tabelas de </w:t>
+      </w:r>
+      <w:proofErr w:type="spellStart"/>
+      <w:r>
+        <w:t>logs</w:t>
+      </w:r>
+      <w:proofErr w:type="spellEnd"/>
+      <w:r>
+        <w:t xml:space="preserve">). </w:t>
+      </w:r>
+      <w:r>
         <w:t xml:space="preserve">Tanto este administrador, como os outros não terão qualquer permissão para criar ou alterar a estrutura de tabelas, nem alterar a estrutura da base de dados, </w:t>
       </w:r>
       <w:r>
-        <w:rPr>
-          <w:highlight w:val="yellow"/>
-        </w:rPr>
         <w:t>sendo estas funções da responsabilidade do utilizador DBA. A</w:t>
       </w:r>
       <w:r>
-        <w:rPr>
-          <w:highlight w:val="yellow"/>
-        </w:rPr>
         <w:t>s suas permissões limita</w:t>
       </w:r>
       <w:r>
-        <w:rPr>
-          <w:highlight w:val="yellow"/>
-        </w:rPr>
         <w:t>m-se apenas a controlo de dados.</w:t>
       </w:r>
     </w:p>
@@ -10295,8 +10723,6 @@
         </w:rPr>
         <w:t>Grupo de Administradores</w:t>
       </w:r>
-      <w:bookmarkStart w:id="9" w:name="_GoBack"/>
-      <w:bookmarkEnd w:id="9"/>
     </w:p>
     <w:p>
       <w:r>
@@ -10323,18 +10749,25 @@
       </w:r>
     </w:p>
     <w:p>
+      <w:proofErr w:type="gramStart"/>
       <w:r>
         <w:t xml:space="preserve">(a) </w:t>
       </w:r>
       <w:r>
-        <w:t xml:space="preserve">Os </w:t>
-      </w:r>
+        <w:t>Os</w:t>
+      </w:r>
+      <w:proofErr w:type="gramEnd"/>
+      <w:r>
+        <w:t xml:space="preserve"> </w:t>
+      </w:r>
+      <w:proofErr w:type="spellStart"/>
       <w:r>
         <w:rPr>
           <w:i/>
         </w:rPr>
         <w:t>inserts</w:t>
       </w:r>
+      <w:proofErr w:type="spellEnd"/>
       <w:r>
         <w:t xml:space="preserve">, </w:t>
       </w:r>
@@ -10347,21 +10780,25 @@
       <w:r>
         <w:t xml:space="preserve"> e </w:t>
       </w:r>
+      <w:proofErr w:type="spellStart"/>
       <w:r>
         <w:rPr>
           <w:i/>
         </w:rPr>
         <w:t>updates</w:t>
       </w:r>
+      <w:proofErr w:type="spellEnd"/>
       <w:r>
         <w:t xml:space="preserve"> na tabela dos Investigadores, terão de ser complementados com </w:t>
       </w:r>
+      <w:proofErr w:type="spellStart"/>
       <w:r>
         <w:rPr>
           <w:i/>
         </w:rPr>
         <w:t>triggers</w:t>
       </w:r>
+      <w:proofErr w:type="spellEnd"/>
       <w:r>
         <w:t xml:space="preserve"> para a criação de logins de acesso à base de dados, sendo introduzidos no grupo dos Investigadores. O nome dos utilizadores na base de dados será o email definido no atributo da tabela Investigadores.</w:t>
       </w:r>
@@ -10395,6 +10832,7 @@
       </w:r>
     </w:p>
     <w:p>
+      <w:proofErr w:type="gramStart"/>
       <w:r>
         <w:t>(b</w:t>
       </w:r>
@@ -10405,7 +10843,15 @@
         <w:t xml:space="preserve"> </w:t>
       </w:r>
       <w:r>
-        <w:t>Os s</w:t>
+        <w:t>Os</w:t>
+      </w:r>
+      <w:proofErr w:type="gramEnd"/>
+      <w:r>
+        <w:t xml:space="preserve"> </w:t>
+      </w:r>
+      <w:proofErr w:type="spellStart"/>
+      <w:r>
+        <w:t>s</w:t>
       </w:r>
       <w:r>
         <w:rPr>
@@ -10413,39 +10859,75 @@
         </w:rPr>
         <w:t>elects</w:t>
       </w:r>
-      <w:r>
-        <w:t xml:space="preserve"> feitos por os investigadores às tabelas Investigador, Cultura, Variaveis, VariaveisMedidas e Medicoes serão realizados através de </w:t>
-      </w:r>
+      <w:proofErr w:type="spellEnd"/>
+      <w:r>
+        <w:t xml:space="preserve"> feitos por os investigadores às tabelas Investigador, Cultura, </w:t>
+      </w:r>
+      <w:proofErr w:type="spellStart"/>
+      <w:r>
+        <w:t>Variaveis</w:t>
+      </w:r>
+      <w:proofErr w:type="spellEnd"/>
+      <w:r>
+        <w:t xml:space="preserve">, </w:t>
+      </w:r>
+      <w:proofErr w:type="spellStart"/>
+      <w:r>
+        <w:t>VariaveisMedidas</w:t>
+      </w:r>
+      <w:proofErr w:type="spellEnd"/>
+      <w:r>
+        <w:t xml:space="preserve"> e </w:t>
+      </w:r>
+      <w:proofErr w:type="spellStart"/>
+      <w:r>
+        <w:t>Medicoes</w:t>
+      </w:r>
+      <w:proofErr w:type="spellEnd"/>
+      <w:r>
+        <w:t xml:space="preserve"> serão realizados através de </w:t>
+      </w:r>
+      <w:proofErr w:type="spellStart"/>
       <w:r>
         <w:rPr>
           <w:i/>
         </w:rPr>
         <w:t>Views</w:t>
       </w:r>
+      <w:proofErr w:type="spellEnd"/>
       <w:r>
         <w:t>, para garantirmos que apenas resulta informação pertencente a esse investigador.</w:t>
       </w:r>
     </w:p>
     <w:p>
+      <w:proofErr w:type="gramStart"/>
       <w:r>
         <w:lastRenderedPageBreak/>
-        <w:t xml:space="preserve">(c) Existirá um </w:t>
-      </w:r>
+        <w:t>(c) Existirá</w:t>
+      </w:r>
+      <w:proofErr w:type="gramEnd"/>
+      <w:r>
+        <w:t xml:space="preserve"> um </w:t>
+      </w:r>
+      <w:proofErr w:type="spellStart"/>
       <w:r>
         <w:rPr>
           <w:i/>
         </w:rPr>
         <w:t>trigger</w:t>
       </w:r>
+      <w:proofErr w:type="spellEnd"/>
       <w:r>
         <w:t xml:space="preserve"> que antecede às operações </w:t>
       </w:r>
+      <w:proofErr w:type="spellStart"/>
       <w:r>
         <w:rPr>
           <w:i/>
         </w:rPr>
         <w:t>Insert</w:t>
       </w:r>
+      <w:proofErr w:type="spellEnd"/>
       <w:r>
         <w:t xml:space="preserve">, </w:t>
       </w:r>
@@ -10458,14 +10940,24 @@
       <w:r>
         <w:t xml:space="preserve"> e </w:t>
       </w:r>
+      <w:proofErr w:type="spellStart"/>
       <w:r>
         <w:rPr>
           <w:i/>
         </w:rPr>
         <w:t>Update</w:t>
       </w:r>
-      <w:r>
-        <w:t xml:space="preserve"> da tabela Medicoes com o objetivo de</w:t>
+      <w:proofErr w:type="spellEnd"/>
+      <w:r>
+        <w:t xml:space="preserve"> da tabela </w:t>
+      </w:r>
+      <w:proofErr w:type="spellStart"/>
+      <w:r>
+        <w:t>Medicoes</w:t>
+      </w:r>
+      <w:proofErr w:type="spellEnd"/>
+      <w:r>
+        <w:t xml:space="preserve"> com o objetivo de</w:t>
       </w:r>
       <w:r>
         <w:t>,</w:t>
@@ -10513,19 +11005,45 @@
         <w:rPr>
           <w:rStyle w:val="Strong"/>
         </w:rPr>
-        <w:t>Utilizador MongoDB</w:t>
-      </w:r>
+        <w:t xml:space="preserve">Utilizador </w:t>
+      </w:r>
+      <w:proofErr w:type="spellStart"/>
+      <w:r>
+        <w:rPr>
+          <w:rStyle w:val="Strong"/>
+        </w:rPr>
+        <w:t>MongoDB</w:t>
+      </w:r>
+      <w:proofErr w:type="spellEnd"/>
     </w:p>
     <w:p>
       <w:r>
-        <w:t xml:space="preserve">Este utilizador será utilizado pela base de dados MongoDB, para enviar dados brutos dos sensores para a tabela HumidadeTemperatura, tendo apenas uma permissão de </w:t>
-      </w:r>
+        <w:t xml:space="preserve">Este utilizador será utilizado pela base de dados </w:t>
+      </w:r>
+      <w:proofErr w:type="spellStart"/>
+      <w:r>
+        <w:t>MongoDB</w:t>
+      </w:r>
+      <w:proofErr w:type="spellEnd"/>
+      <w:r>
+        <w:t xml:space="preserve">, para enviar dados brutos dos sensores para a tabela </w:t>
+      </w:r>
+      <w:proofErr w:type="spellStart"/>
+      <w:r>
+        <w:t>HumidadeTemperatura</w:t>
+      </w:r>
+      <w:proofErr w:type="spellEnd"/>
+      <w:r>
+        <w:t xml:space="preserve">, tendo apenas uma permissão de </w:t>
+      </w:r>
+      <w:proofErr w:type="spellStart"/>
       <w:r>
         <w:rPr>
           <w:i/>
         </w:rPr>
         <w:t>insert</w:t>
       </w:r>
+      <w:proofErr w:type="spellEnd"/>
       <w:r>
         <w:t xml:space="preserve"> nessa mesma tabela.</w:t>
       </w:r>
@@ -10637,12 +11155,14 @@
                 <w:b/>
               </w:rPr>
             </w:pPr>
+            <w:proofErr w:type="spellStart"/>
             <w:r>
               <w:rPr>
                 <w:b/>
               </w:rPr>
               <w:t>MongoDB</w:t>
             </w:r>
+            <w:proofErr w:type="spellEnd"/>
           </w:p>
         </w:tc>
       </w:tr>
@@ -10869,9 +11389,11 @@
             <w:pPr>
               <w:jc w:val="center"/>
             </w:pPr>
+            <w:proofErr w:type="spellStart"/>
             <w:r>
               <w:t>Variaveis</w:t>
             </w:r>
+            <w:proofErr w:type="spellEnd"/>
           </w:p>
         </w:tc>
         <w:tc>
@@ -10941,9 +11463,11 @@
             <w:pPr>
               <w:jc w:val="center"/>
             </w:pPr>
+            <w:proofErr w:type="spellStart"/>
             <w:r>
               <w:t>VariaveisMedidas</w:t>
             </w:r>
+            <w:proofErr w:type="spellEnd"/>
           </w:p>
         </w:tc>
         <w:tc>
@@ -11013,9 +11537,11 @@
             <w:pPr>
               <w:jc w:val="center"/>
             </w:pPr>
+            <w:proofErr w:type="spellStart"/>
             <w:r>
               <w:t>Medicoes</w:t>
             </w:r>
+            <w:proofErr w:type="spellEnd"/>
           </w:p>
         </w:tc>
         <w:tc>
@@ -11088,9 +11614,11 @@
             <w:pPr>
               <w:jc w:val="center"/>
             </w:pPr>
+            <w:proofErr w:type="spellStart"/>
             <w:r>
               <w:t>HumidadeTemperatura</w:t>
             </w:r>
+            <w:proofErr w:type="spellEnd"/>
           </w:p>
         </w:tc>
         <w:tc>
@@ -11103,7 +11631,7 @@
               <w:jc w:val="center"/>
             </w:pPr>
             <w:r>
-              <w:t>S, U, I, HD</w:t>
+              <w:t>S</w:t>
             </w:r>
           </w:p>
         </w:tc>
@@ -11117,7 +11645,7 @@
               <w:jc w:val="center"/>
             </w:pPr>
             <w:r>
-              <w:t>S, U, I, HD</w:t>
+              <w:t>S</w:t>
             </w:r>
           </w:p>
         </w:tc>
@@ -11161,8 +11689,13 @@
               <w:jc w:val="center"/>
             </w:pPr>
             <w:r>
-              <w:t>Tabelas Logs</w:t>
-            </w:r>
+              <w:t xml:space="preserve">Tabelas </w:t>
+            </w:r>
+            <w:proofErr w:type="spellStart"/>
+            <w:r>
+              <w:t>Logs</w:t>
+            </w:r>
+            <w:proofErr w:type="spellEnd"/>
           </w:p>
         </w:tc>
         <w:tc>
@@ -11292,12 +11825,14 @@
                 <w:b/>
               </w:rPr>
             </w:pPr>
+            <w:proofErr w:type="spellStart"/>
             <w:r>
               <w:rPr>
                 <w:b/>
               </w:rPr>
               <w:t>Views</w:t>
             </w:r>
+            <w:proofErr w:type="spellEnd"/>
           </w:p>
         </w:tc>
         <w:tc>
@@ -11373,12 +11908,28 @@
                 <w:b/>
               </w:rPr>
             </w:pPr>
+            <w:proofErr w:type="spellStart"/>
             <w:r>
               <w:rPr>
                 <w:b/>
               </w:rPr>
-              <w:t>Store Procedures</w:t>
-            </w:r>
+              <w:t>Store</w:t>
+            </w:r>
+            <w:proofErr w:type="spellEnd"/>
+            <w:r>
+              <w:rPr>
+                <w:b/>
+              </w:rPr>
+              <w:t xml:space="preserve"> </w:t>
+            </w:r>
+            <w:proofErr w:type="spellStart"/>
+            <w:r>
+              <w:rPr>
+                <w:b/>
+              </w:rPr>
+              <w:t>Procedures</w:t>
+            </w:r>
+            <w:proofErr w:type="spellEnd"/>
           </w:p>
         </w:tc>
         <w:tc>
@@ -11436,8 +11987,13 @@
             <w:pPr>
               <w:jc w:val="center"/>
             </w:pPr>
-            <w:r>
-              <w:t>SoftDelete Investigador</w:t>
+            <w:proofErr w:type="spellStart"/>
+            <w:r>
+              <w:t>SoftDelete</w:t>
+            </w:r>
+            <w:proofErr w:type="spellEnd"/>
+            <w:r>
+              <w:t xml:space="preserve"> Investigador</w:t>
             </w:r>
           </w:p>
         </w:tc>
@@ -11508,8 +12064,13 @@
             <w:pPr>
               <w:jc w:val="center"/>
             </w:pPr>
-            <w:r>
-              <w:t>SoftDelete Cultura</w:t>
+            <w:proofErr w:type="spellStart"/>
+            <w:r>
+              <w:t>SoftDelete</w:t>
+            </w:r>
+            <w:proofErr w:type="spellEnd"/>
+            <w:r>
+              <w:t xml:space="preserve"> Cultura</w:t>
             </w:r>
           </w:p>
         </w:tc>
@@ -11580,9 +12141,19 @@
             <w:pPr>
               <w:jc w:val="center"/>
             </w:pPr>
-            <w:r>
-              <w:t>SoftDelete Variaveis</w:t>
-            </w:r>
+            <w:proofErr w:type="spellStart"/>
+            <w:r>
+              <w:t>SoftDelete</w:t>
+            </w:r>
+            <w:proofErr w:type="spellEnd"/>
+            <w:r>
+              <w:t xml:space="preserve"> </w:t>
+            </w:r>
+            <w:proofErr w:type="spellStart"/>
+            <w:r>
+              <w:t>Variaveis</w:t>
+            </w:r>
+            <w:proofErr w:type="spellEnd"/>
           </w:p>
         </w:tc>
         <w:tc>
@@ -11652,9 +12223,19 @@
             <w:pPr>
               <w:jc w:val="center"/>
             </w:pPr>
-            <w:r>
-              <w:t>SoftDelete VariaveisMedidas</w:t>
-            </w:r>
+            <w:proofErr w:type="spellStart"/>
+            <w:r>
+              <w:t>SoftDelete</w:t>
+            </w:r>
+            <w:proofErr w:type="spellEnd"/>
+            <w:r>
+              <w:t xml:space="preserve"> </w:t>
+            </w:r>
+            <w:proofErr w:type="spellStart"/>
+            <w:r>
+              <w:t>VariaveisMedidas</w:t>
+            </w:r>
+            <w:proofErr w:type="spellEnd"/>
           </w:p>
         </w:tc>
         <w:tc>
@@ -11724,9 +12305,19 @@
             <w:pPr>
               <w:jc w:val="center"/>
             </w:pPr>
-            <w:r>
-              <w:t>SoftDelete Medicoes</w:t>
-            </w:r>
+            <w:proofErr w:type="spellStart"/>
+            <w:r>
+              <w:t>SoftDelete</w:t>
+            </w:r>
+            <w:proofErr w:type="spellEnd"/>
+            <w:r>
+              <w:t xml:space="preserve"> </w:t>
+            </w:r>
+            <w:proofErr w:type="spellStart"/>
+            <w:r>
+              <w:t>Medicoes</w:t>
+            </w:r>
+            <w:proofErr w:type="spellEnd"/>
           </w:p>
         </w:tc>
         <w:tc>
@@ -11803,8 +12394,13 @@
               <w:t>og</w:t>
             </w:r>
             <w:r>
-              <w:t xml:space="preserve"> Selects</w:t>
-            </w:r>
+              <w:t xml:space="preserve"> </w:t>
+            </w:r>
+            <w:proofErr w:type="spellStart"/>
+            <w:r>
+              <w:t>Selects</w:t>
+            </w:r>
+            <w:proofErr w:type="spellEnd"/>
           </w:p>
         </w:tc>
         <w:tc>
@@ -11991,7 +12587,53 @@
           <w:color w:val="000000"/>
           <w:lang w:eastAsia="en-US"/>
         </w:rPr>
-        <w:t>SD – Soft Delete (através de um Store Procedure)</w:t>
+        <w:t>SD – Soft Delete (através de u</w:t>
+      </w:r>
+      <w:bookmarkStart w:id="9" w:name="_GoBack"/>
+      <w:bookmarkEnd w:id="9"/>
+      <w:r>
+        <w:rPr>
+          <w:rFonts w:ascii="Calibri" w:eastAsia="Times New Roman" w:hAnsi="Calibri" w:cs="Calibri"/>
+          <w:color w:val="000000"/>
+          <w:lang w:eastAsia="en-US"/>
+        </w:rPr>
+        <w:t xml:space="preserve">m </w:t>
+      </w:r>
+      <w:proofErr w:type="spellStart"/>
+      <w:r>
+        <w:rPr>
+          <w:rFonts w:ascii="Calibri" w:eastAsia="Times New Roman" w:hAnsi="Calibri" w:cs="Calibri"/>
+          <w:color w:val="000000"/>
+          <w:lang w:eastAsia="en-US"/>
+        </w:rPr>
+        <w:t>Store</w:t>
+      </w:r>
+      <w:proofErr w:type="spellEnd"/>
+      <w:r>
+        <w:rPr>
+          <w:rFonts w:ascii="Calibri" w:eastAsia="Times New Roman" w:hAnsi="Calibri" w:cs="Calibri"/>
+          <w:color w:val="000000"/>
+          <w:lang w:eastAsia="en-US"/>
+        </w:rPr>
+        <w:t xml:space="preserve"> </w:t>
+      </w:r>
+      <w:proofErr w:type="spellStart"/>
+      <w:r>
+        <w:rPr>
+          <w:rFonts w:ascii="Calibri" w:eastAsia="Times New Roman" w:hAnsi="Calibri" w:cs="Calibri"/>
+          <w:color w:val="000000"/>
+          <w:lang w:eastAsia="en-US"/>
+        </w:rPr>
+        <w:t>Procedure</w:t>
+      </w:r>
+      <w:proofErr w:type="spellEnd"/>
+      <w:r>
+        <w:rPr>
+          <w:rFonts w:ascii="Calibri" w:eastAsia="Times New Roman" w:hAnsi="Calibri" w:cs="Calibri"/>
+          <w:color w:val="000000"/>
+          <w:lang w:eastAsia="en-US"/>
+        </w:rPr>
+        <w:t>)</w:t>
       </w:r>
     </w:p>
     <w:p>
@@ -12386,26 +13028,38 @@
       <w:bookmarkStart w:id="11" w:name="_Toc499217337"/>
       <w:r>
         <w:lastRenderedPageBreak/>
-        <w:t>Gestão de Logs</w:t>
+        <w:t xml:space="preserve">Gestão de </w:t>
+      </w:r>
+      <w:proofErr w:type="spellStart"/>
+      <w:r>
+        <w:t>Logs</w:t>
       </w:r>
       <w:bookmarkEnd w:id="11"/>
+      <w:proofErr w:type="spellEnd"/>
     </w:p>
     <w:p>
       <w:pPr>
         <w:pStyle w:val="Heading3"/>
       </w:pPr>
       <w:bookmarkStart w:id="12" w:name="_Toc499217338"/>
-      <w:r>
-        <w:t xml:space="preserve">Triggers de suporte à </w:t>
+      <w:proofErr w:type="spellStart"/>
+      <w:r>
+        <w:t>Triggers</w:t>
+      </w:r>
+      <w:proofErr w:type="spellEnd"/>
+      <w:r>
+        <w:t xml:space="preserve"> de suporte à </w:t>
       </w:r>
       <w:r>
         <w:t xml:space="preserve">criação de </w:t>
       </w:r>
       <w:bookmarkEnd w:id="8"/>
+      <w:proofErr w:type="spellStart"/>
       <w:r>
         <w:t>logs</w:t>
       </w:r>
       <w:bookmarkEnd w:id="12"/>
+      <w:proofErr w:type="spellEnd"/>
     </w:p>
     <w:p>
       <w:pPr>
@@ -12459,8 +13113,18 @@
                 <w:sz w:val="24"/>
                 <w:szCs w:val="24"/>
               </w:rPr>
-              <w:t>Nome Trigger</w:t>
-            </w:r>
+              <w:t xml:space="preserve">Nome </w:t>
+            </w:r>
+            <w:proofErr w:type="spellStart"/>
+            <w:r>
+              <w:rPr>
+                <w:rFonts w:ascii="Courier New" w:hAnsi="Courier New" w:cs="Courier New"/>
+                <w:sz w:val="24"/>
+                <w:szCs w:val="24"/>
+              </w:rPr>
+              <w:t>Trigger</w:t>
+            </w:r>
+            <w:proofErr w:type="spellEnd"/>
           </w:p>
         </w:tc>
         <w:tc>
@@ -12505,7 +13169,25 @@
                 <w:sz w:val="24"/>
                 <w:szCs w:val="24"/>
               </w:rPr>
-              <w:t>Tipo de Operação (I,U,D)</w:t>
+              <w:t>Tipo de Operação (</w:t>
+            </w:r>
+            <w:proofErr w:type="gramStart"/>
+            <w:r>
+              <w:rPr>
+                <w:rFonts w:ascii="Courier New" w:hAnsi="Courier New" w:cs="Courier New"/>
+                <w:sz w:val="24"/>
+                <w:szCs w:val="24"/>
+              </w:rPr>
+              <w:t>I,U</w:t>
+            </w:r>
+            <w:proofErr w:type="gramEnd"/>
+            <w:r>
+              <w:rPr>
+                <w:rFonts w:ascii="Courier New" w:hAnsi="Courier New" w:cs="Courier New"/>
+                <w:sz w:val="24"/>
+                <w:szCs w:val="24"/>
+              </w:rPr>
+              <w:t>,D)</w:t>
             </w:r>
           </w:p>
         </w:tc>
@@ -13025,9 +13707,14 @@
       <w:bookmarkStart w:id="14" w:name="_Toc499217339"/>
       <w:r>
         <w:lastRenderedPageBreak/>
-        <w:t>Apreciação Crítica de triggers</w:t>
+        <w:t xml:space="preserve">Apreciação Crítica de </w:t>
+      </w:r>
+      <w:proofErr w:type="spellStart"/>
+      <w:r>
+        <w:t>triggers</w:t>
       </w:r>
       <w:bookmarkEnd w:id="14"/>
+      <w:proofErr w:type="spellEnd"/>
       <w:r>
         <w:t xml:space="preserve"> </w:t>
       </w:r>
@@ -13171,7 +13858,47 @@
                 <w:sz w:val="24"/>
                 <w:szCs w:val="24"/>
               </w:rPr>
-              <w:t>Lista de Triggers (para cada trigger assinalar com x em célula correspondente)</w:t>
+              <w:t xml:space="preserve">Lista de </w:t>
+            </w:r>
+            <w:proofErr w:type="spellStart"/>
+            <w:r>
+              <w:rPr>
+                <w:rFonts w:ascii="Courier New" w:hAnsi="Courier New" w:cs="Courier New"/>
+                <w:b/>
+                <w:sz w:val="24"/>
+                <w:szCs w:val="24"/>
+              </w:rPr>
+              <w:t>Triggers</w:t>
+            </w:r>
+            <w:proofErr w:type="spellEnd"/>
+            <w:r>
+              <w:rPr>
+                <w:rFonts w:ascii="Courier New" w:hAnsi="Courier New" w:cs="Courier New"/>
+                <w:b/>
+                <w:sz w:val="24"/>
+                <w:szCs w:val="24"/>
+              </w:rPr>
+              <w:t xml:space="preserve"> (para cada </w:t>
+            </w:r>
+            <w:proofErr w:type="spellStart"/>
+            <w:r>
+              <w:rPr>
+                <w:rFonts w:ascii="Courier New" w:hAnsi="Courier New" w:cs="Courier New"/>
+                <w:b/>
+                <w:sz w:val="24"/>
+                <w:szCs w:val="24"/>
+              </w:rPr>
+              <w:t>trigger</w:t>
+            </w:r>
+            <w:proofErr w:type="spellEnd"/>
+            <w:r>
+              <w:rPr>
+                <w:rFonts w:ascii="Courier New" w:hAnsi="Courier New" w:cs="Courier New"/>
+                <w:b/>
+                <w:sz w:val="24"/>
+                <w:szCs w:val="24"/>
+              </w:rPr>
+              <w:t xml:space="preserve"> assinalar com x em célula correspondente)</w:t>
             </w:r>
           </w:p>
           <w:p>
@@ -13253,14 +13980,24 @@
                       <w:szCs w:val="24"/>
                     </w:rPr>
                   </w:pPr>
+                  <w:proofErr w:type="gramStart"/>
                   <w:r>
                     <w:rPr>
                       <w:rFonts w:ascii="Courier New" w:hAnsi="Courier New" w:cs="Courier New"/>
                       <w:sz w:val="24"/>
                       <w:szCs w:val="24"/>
                     </w:rPr>
-                    <w:t>Implementado mas diferente de Especificado</w:t>
+                    <w:t>Implementado</w:t>
                   </w:r>
+                  <w:proofErr w:type="gramEnd"/>
+                  <w:r>
+                    <w:rPr>
+                      <w:rFonts w:ascii="Courier New" w:hAnsi="Courier New" w:cs="Courier New"/>
+                      <w:sz w:val="24"/>
+                      <w:szCs w:val="24"/>
+                    </w:rPr>
+                    <w:t xml:space="preserve"> mas diferente de Especificado</w:t>
+                  </w:r>
                 </w:p>
               </w:tc>
               <w:tc>
@@ -13275,6 +14012,7 @@
                       <w:szCs w:val="24"/>
                     </w:rPr>
                   </w:pPr>
+                  <w:proofErr w:type="gramStart"/>
                   <w:r>
                     <w:rPr>
                       <w:rFonts w:ascii="Courier New" w:hAnsi="Courier New" w:cs="Courier New"/>
@@ -13283,6 +14021,7 @@
                     </w:rPr>
                     <w:t>Não Implementado</w:t>
                   </w:r>
+                  <w:proofErr w:type="gramEnd"/>
                 </w:p>
               </w:tc>
               <w:tc>
@@ -13327,8 +14066,18 @@
                       <w:sz w:val="24"/>
                       <w:szCs w:val="24"/>
                     </w:rPr>
-                    <w:t>Nome Trigger</w:t>
+                    <w:t xml:space="preserve">Nome </w:t>
                   </w:r>
+                  <w:proofErr w:type="spellStart"/>
+                  <w:r>
+                    <w:rPr>
+                      <w:rFonts w:ascii="Courier New" w:hAnsi="Courier New" w:cs="Courier New"/>
+                      <w:sz w:val="24"/>
+                      <w:szCs w:val="24"/>
+                    </w:rPr>
+                    <w:t>Trigger</w:t>
+                  </w:r>
+                  <w:proofErr w:type="spellEnd"/>
                 </w:p>
                 <w:p>
                   <w:pPr>
@@ -13424,8 +14173,18 @@
                       <w:sz w:val="24"/>
                       <w:szCs w:val="24"/>
                     </w:rPr>
-                    <w:t>Nome Trigger</w:t>
+                    <w:t xml:space="preserve">Nome </w:t>
                   </w:r>
+                  <w:proofErr w:type="spellStart"/>
+                  <w:r>
+                    <w:rPr>
+                      <w:rFonts w:ascii="Courier New" w:hAnsi="Courier New" w:cs="Courier New"/>
+                      <w:sz w:val="24"/>
+                      <w:szCs w:val="24"/>
+                    </w:rPr>
+                    <w:t>Trigger</w:t>
+                  </w:r>
+                  <w:proofErr w:type="spellEnd"/>
                 </w:p>
                 <w:p>
                   <w:pPr>
@@ -13521,8 +14280,18 @@
                       <w:sz w:val="24"/>
                       <w:szCs w:val="24"/>
                     </w:rPr>
-                    <w:t>Nome Trigger</w:t>
+                    <w:t xml:space="preserve">Nome </w:t>
                   </w:r>
+                  <w:proofErr w:type="spellStart"/>
+                  <w:r>
+                    <w:rPr>
+                      <w:rFonts w:ascii="Courier New" w:hAnsi="Courier New" w:cs="Courier New"/>
+                      <w:sz w:val="24"/>
+                      <w:szCs w:val="24"/>
+                    </w:rPr>
+                    <w:t>Trigger</w:t>
+                  </w:r>
+                  <w:proofErr w:type="spellEnd"/>
                 </w:p>
                 <w:p>
                   <w:pPr>
@@ -13747,11 +14516,18 @@
         <w:pStyle w:val="Heading4"/>
       </w:pPr>
       <w:bookmarkStart w:id="15" w:name="_Toc499217340"/>
+      <w:proofErr w:type="spellStart"/>
+      <w:proofErr w:type="gramStart"/>
       <w:r>
         <w:lastRenderedPageBreak/>
-        <w:t>Triggers Implementados</w:t>
+        <w:t>Triggers</w:t>
+      </w:r>
+      <w:proofErr w:type="spellEnd"/>
+      <w:r>
+        <w:t xml:space="preserve"> Implementados</w:t>
       </w:r>
       <w:bookmarkEnd w:id="15"/>
+      <w:proofErr w:type="gramEnd"/>
     </w:p>
     <w:p/>
     <w:tbl>
@@ -13798,7 +14574,25 @@
                 <w:sz w:val="24"/>
                 <w:szCs w:val="24"/>
               </w:rPr>
-              <w:t>1. Nome Trigger: _____</w:t>
+              <w:t xml:space="preserve">1. Nome </w:t>
+            </w:r>
+            <w:proofErr w:type="spellStart"/>
+            <w:r>
+              <w:rPr>
+                <w:rFonts w:ascii="Courier New" w:hAnsi="Courier New" w:cs="Courier New"/>
+                <w:sz w:val="24"/>
+                <w:szCs w:val="24"/>
+              </w:rPr>
+              <w:t>Trigger</w:t>
+            </w:r>
+            <w:proofErr w:type="spellEnd"/>
+            <w:r>
+              <w:rPr>
+                <w:rFonts w:ascii="Courier New" w:hAnsi="Courier New" w:cs="Courier New"/>
+                <w:sz w:val="24"/>
+                <w:szCs w:val="24"/>
+              </w:rPr>
+              <w:t>: _____</w:t>
             </w:r>
           </w:p>
           <w:p>
@@ -13910,7 +14704,25 @@
                 <w:sz w:val="24"/>
                 <w:szCs w:val="24"/>
               </w:rPr>
-              <w:t>2. Nome Trigger: _____</w:t>
+              <w:t xml:space="preserve">2. Nome </w:t>
+            </w:r>
+            <w:proofErr w:type="spellStart"/>
+            <w:r>
+              <w:rPr>
+                <w:rFonts w:ascii="Courier New" w:hAnsi="Courier New" w:cs="Courier New"/>
+                <w:sz w:val="24"/>
+                <w:szCs w:val="24"/>
+              </w:rPr>
+              <w:t>Trigger</w:t>
+            </w:r>
+            <w:proofErr w:type="spellEnd"/>
+            <w:r>
+              <w:rPr>
+                <w:rFonts w:ascii="Courier New" w:hAnsi="Courier New" w:cs="Courier New"/>
+                <w:sz w:val="24"/>
+                <w:szCs w:val="24"/>
+              </w:rPr>
+              <w:t>: _____</w:t>
             </w:r>
           </w:p>
           <w:p>
@@ -14012,7 +14824,25 @@
                 <w:sz w:val="24"/>
                 <w:szCs w:val="24"/>
               </w:rPr>
-              <w:t>3. Nome Trigger: _____</w:t>
+              <w:t xml:space="preserve">3. Nome </w:t>
+            </w:r>
+            <w:proofErr w:type="spellStart"/>
+            <w:r>
+              <w:rPr>
+                <w:rFonts w:ascii="Courier New" w:hAnsi="Courier New" w:cs="Courier New"/>
+                <w:sz w:val="24"/>
+                <w:szCs w:val="24"/>
+              </w:rPr>
+              <w:t>Trigger</w:t>
+            </w:r>
+            <w:proofErr w:type="spellEnd"/>
+            <w:r>
+              <w:rPr>
+                <w:rFonts w:ascii="Courier New" w:hAnsi="Courier New" w:cs="Courier New"/>
+                <w:sz w:val="24"/>
+                <w:szCs w:val="24"/>
+              </w:rPr>
+              <w:t>: _____</w:t>
             </w:r>
           </w:p>
           <w:p>
@@ -14111,6 +14941,7 @@
       </w:pPr>
       <w:bookmarkStart w:id="16" w:name="_Ref499131207"/>
       <w:bookmarkStart w:id="17" w:name="_Toc499217341"/>
+      <w:proofErr w:type="spellStart"/>
       <w:r>
         <w:rPr>
           <w:rStyle w:val="Heading3Char"/>
@@ -14118,16 +14949,31 @@
         <w:lastRenderedPageBreak/>
         <w:t>Stored</w:t>
       </w:r>
+      <w:proofErr w:type="spellEnd"/>
       <w:r>
         <w:rPr>
           <w:rStyle w:val="Heading3Char"/>
         </w:rPr>
-        <w:t xml:space="preserve"> Procedures de suporte à </w:t>
-      </w:r>
+        <w:t xml:space="preserve"> </w:t>
+      </w:r>
+      <w:proofErr w:type="spellStart"/>
       <w:r>
         <w:rPr>
           <w:rStyle w:val="Heading3Char"/>
         </w:rPr>
+        <w:t>Procedures</w:t>
+      </w:r>
+      <w:proofErr w:type="spellEnd"/>
+      <w:r>
+        <w:rPr>
+          <w:rStyle w:val="Heading3Char"/>
+        </w:rPr>
+        <w:t xml:space="preserve"> de suporte à </w:t>
+      </w:r>
+      <w:r>
+        <w:rPr>
+          <w:rStyle w:val="Heading3Char"/>
+        </w:rPr>
         <w:t>criação de</w:t>
       </w:r>
       <w:r>
@@ -14136,11 +14982,19 @@
         </w:rPr>
         <w:t xml:space="preserve"> </w:t>
       </w:r>
+      <w:proofErr w:type="spellStart"/>
       <w:r>
         <w:rPr>
           <w:rStyle w:val="Heading3Char"/>
         </w:rPr>
-        <w:t xml:space="preserve">logs </w:t>
+        <w:t>logs</w:t>
+      </w:r>
+      <w:proofErr w:type="spellEnd"/>
+      <w:r>
+        <w:rPr>
+          <w:rStyle w:val="Heading3Char"/>
+        </w:rPr>
+        <w:t xml:space="preserve"> </w:t>
       </w:r>
       <w:r>
         <w:t>(</w:t>
@@ -14565,13 +15419,20 @@
         <w:lastRenderedPageBreak/>
         <w:t xml:space="preserve">Apreciação Crítica de </w:t>
       </w:r>
+      <w:proofErr w:type="spellStart"/>
       <w:r>
         <w:t>Stored</w:t>
       </w:r>
-      <w:r>
-        <w:t xml:space="preserve"> Procedures</w:t>
+      <w:proofErr w:type="spellEnd"/>
+      <w:r>
+        <w:t xml:space="preserve"> </w:t>
+      </w:r>
+      <w:proofErr w:type="spellStart"/>
+      <w:r>
+        <w:t>Procedures</w:t>
       </w:r>
       <w:bookmarkEnd w:id="18"/>
+      <w:proofErr w:type="spellEnd"/>
       <w:r>
         <w:t xml:space="preserve"> </w:t>
       </w:r>
@@ -14797,14 +15658,24 @@
                       <w:szCs w:val="24"/>
                     </w:rPr>
                   </w:pPr>
+                  <w:proofErr w:type="gramStart"/>
                   <w:r>
                     <w:rPr>
                       <w:rFonts w:ascii="Courier New" w:hAnsi="Courier New" w:cs="Courier New"/>
                       <w:sz w:val="24"/>
                       <w:szCs w:val="24"/>
                     </w:rPr>
-                    <w:t>Implementado mas diferente de Especificado</w:t>
+                    <w:t>Implementado</w:t>
                   </w:r>
+                  <w:proofErr w:type="gramEnd"/>
+                  <w:r>
+                    <w:rPr>
+                      <w:rFonts w:ascii="Courier New" w:hAnsi="Courier New" w:cs="Courier New"/>
+                      <w:sz w:val="24"/>
+                      <w:szCs w:val="24"/>
+                    </w:rPr>
+                    <w:t xml:space="preserve"> mas diferente de Especificado</w:t>
+                  </w:r>
                 </w:p>
               </w:tc>
               <w:tc>
@@ -14819,6 +15690,7 @@
                       <w:szCs w:val="24"/>
                     </w:rPr>
                   </w:pPr>
+                  <w:proofErr w:type="gramStart"/>
                   <w:r>
                     <w:rPr>
                       <w:rFonts w:ascii="Courier New" w:hAnsi="Courier New" w:cs="Courier New"/>
@@ -14827,6 +15699,7 @@
                     </w:rPr>
                     <w:t>Não Implementado</w:t>
                   </w:r>
+                  <w:proofErr w:type="gramEnd"/>
                 </w:p>
               </w:tc>
               <w:tc>
@@ -15291,12 +16164,22 @@
         <w:pStyle w:val="Heading4"/>
       </w:pPr>
       <w:bookmarkStart w:id="19" w:name="_Toc499217343"/>
+      <w:proofErr w:type="spellStart"/>
       <w:r>
         <w:lastRenderedPageBreak/>
         <w:t>Stored</w:t>
       </w:r>
-      <w:r>
-        <w:t xml:space="preserve"> Procedures Implementados</w:t>
+      <w:proofErr w:type="spellEnd"/>
+      <w:r>
+        <w:t xml:space="preserve"> </w:t>
+      </w:r>
+      <w:proofErr w:type="spellStart"/>
+      <w:r>
+        <w:t>Procedures</w:t>
+      </w:r>
+      <w:proofErr w:type="spellEnd"/>
+      <w:r>
+        <w:t xml:space="preserve"> Implementados</w:t>
       </w:r>
       <w:bookmarkEnd w:id="19"/>
     </w:p>
@@ -15682,9 +16565,11 @@
       <w:r>
         <w:t xml:space="preserve">da base de Dados </w:t>
       </w:r>
+      <w:proofErr w:type="spellStart"/>
       <w:r>
         <w:t>Mysql</w:t>
       </w:r>
+      <w:proofErr w:type="spellEnd"/>
       <w:r>
         <w:t xml:space="preserve"> </w:t>
       </w:r>
@@ -16043,13 +16928,23 @@
                 <w:szCs w:val="24"/>
               </w:rPr>
             </w:pPr>
-            <w:r>
-              <w:rPr>
-                <w:rFonts w:ascii="Courier New" w:hAnsi="Courier New" w:cs="Courier New"/>
-                <w:sz w:val="24"/>
-                <w:szCs w:val="24"/>
-              </w:rPr>
-              <w:t xml:space="preserve">&lt;Apenas preencher caso tenham procedido a alterações&gt; </w:t>
+            <w:proofErr w:type="gramStart"/>
+            <w:r>
+              <w:rPr>
+                <w:rFonts w:ascii="Courier New" w:hAnsi="Courier New" w:cs="Courier New"/>
+                <w:sz w:val="24"/>
+                <w:szCs w:val="24"/>
+              </w:rPr>
+              <w:t>&lt;Apenas</w:t>
+            </w:r>
+            <w:proofErr w:type="gramEnd"/>
+            <w:r>
+              <w:rPr>
+                <w:rFonts w:ascii="Courier New" w:hAnsi="Courier New" w:cs="Courier New"/>
+                <w:sz w:val="24"/>
+                <w:szCs w:val="24"/>
+              </w:rPr>
+              <w:t xml:space="preserve"> preencher caso tenham procedido a alterações&gt; </w:t>
             </w:r>
           </w:p>
           <w:p>
@@ -16304,6 +17199,7 @@
           <w:szCs w:val="24"/>
         </w:rPr>
       </w:pPr>
+      <w:proofErr w:type="gramStart"/>
       <w:r>
         <w:rPr>
           <w:rFonts w:ascii="Courier New" w:hAnsi="Courier New" w:cs="Courier New"/>
@@ -16318,7 +17214,34 @@
           <w:sz w:val="24"/>
           <w:szCs w:val="24"/>
         </w:rPr>
-        <w:t xml:space="preserve">Nesta secção deverá ser explicado a forma como a migração será efectuada. A informação apresentada deverá ser suficiente para que o grupo que a receba consiga implementar a migração. </w:t>
+        <w:t>Nesta</w:t>
+      </w:r>
+      <w:proofErr w:type="gramEnd"/>
+      <w:r>
+        <w:rPr>
+          <w:rFonts w:ascii="Courier New" w:hAnsi="Courier New" w:cs="Courier New"/>
+          <w:sz w:val="24"/>
+          <w:szCs w:val="24"/>
+        </w:rPr>
+        <w:t xml:space="preserve"> secção deverá ser explicado a forma como a migração será </w:t>
+      </w:r>
+      <w:proofErr w:type="spellStart"/>
+      <w:r>
+        <w:rPr>
+          <w:rFonts w:ascii="Courier New" w:hAnsi="Courier New" w:cs="Courier New"/>
+          <w:sz w:val="24"/>
+          <w:szCs w:val="24"/>
+        </w:rPr>
+        <w:t>efectuada</w:t>
+      </w:r>
+      <w:proofErr w:type="spellEnd"/>
+      <w:r>
+        <w:rPr>
+          <w:rFonts w:ascii="Courier New" w:hAnsi="Courier New" w:cs="Courier New"/>
+          <w:sz w:val="24"/>
+          <w:szCs w:val="24"/>
+        </w:rPr>
+        <w:t xml:space="preserve">. A informação apresentada deverá ser suficiente para que o grupo que a receba consiga implementar a migração. </w:t>
       </w:r>
     </w:p>
     <w:p>
@@ -16445,7 +17368,25 @@
           <w:sz w:val="24"/>
           <w:szCs w:val="24"/>
         </w:rPr>
-        <w:t>Deverá estar claro no texto de que forma se assegura uma migração incremental (evitar que a informação chegue repetida ao mysql)</w:t>
+        <w:t xml:space="preserve">Deverá estar claro no texto de que forma se assegura uma migração incremental (evitar que a informação chegue repetida ao </w:t>
+      </w:r>
+      <w:proofErr w:type="spellStart"/>
+      <w:r>
+        <w:rPr>
+          <w:rFonts w:ascii="Courier New" w:hAnsi="Courier New" w:cs="Courier New"/>
+          <w:sz w:val="24"/>
+          <w:szCs w:val="24"/>
+        </w:rPr>
+        <w:t>mysql</w:t>
+      </w:r>
+      <w:proofErr w:type="spellEnd"/>
+      <w:r>
+        <w:rPr>
+          <w:rFonts w:ascii="Courier New" w:hAnsi="Courier New" w:cs="Courier New"/>
+          <w:sz w:val="24"/>
+          <w:szCs w:val="24"/>
+        </w:rPr>
+        <w:t>)</w:t>
       </w:r>
       <w:r>
         <w:rPr>
@@ -16771,6 +17712,7 @@
           <w:szCs w:val="24"/>
         </w:rPr>
       </w:pPr>
+      <w:proofErr w:type="gramStart"/>
       <w:r>
         <w:rPr>
           <w:rFonts w:ascii="Courier New" w:hAnsi="Courier New" w:cs="Courier New"/>
@@ -16785,23 +17727,90 @@
           <w:sz w:val="24"/>
           <w:szCs w:val="24"/>
         </w:rPr>
-        <w:t xml:space="preserve">Nesta secção deverá ser explicado de que forma deverá ser feita a manutenção (e.g., a criação e privilégios) de utilizadores Sybase. Nomeadamente deverá ser indicado, para cada tipo de utilizador,que privilégios ele tem sobre que tabelas e </w:t>
-      </w:r>
+        <w:t>Nesta</w:t>
+      </w:r>
+      <w:proofErr w:type="gramEnd"/>
       <w:r>
         <w:rPr>
           <w:rFonts w:ascii="Courier New" w:hAnsi="Courier New" w:cs="Courier New"/>
           <w:sz w:val="24"/>
           <w:szCs w:val="24"/>
         </w:rPr>
-        <w:t>Stored</w:t>
-      </w:r>
+        <w:t xml:space="preserve"> secção deverá ser explicado de que forma deverá ser feita a manutenção (e.g., a criação e privilégios) de utilizadores </w:t>
+      </w:r>
+      <w:proofErr w:type="spellStart"/>
       <w:r>
         <w:rPr>
           <w:rFonts w:ascii="Courier New" w:hAnsi="Courier New" w:cs="Courier New"/>
           <w:sz w:val="24"/>
           <w:szCs w:val="24"/>
         </w:rPr>
-        <w:t xml:space="preserve"> procedures (caso sejam referenciados na secção </w:t>
+        <w:t>Sybase</w:t>
+      </w:r>
+      <w:proofErr w:type="spellEnd"/>
+      <w:r>
+        <w:rPr>
+          <w:rFonts w:ascii="Courier New" w:hAnsi="Courier New" w:cs="Courier New"/>
+          <w:sz w:val="24"/>
+          <w:szCs w:val="24"/>
+        </w:rPr>
+        <w:t xml:space="preserve">. Nomeadamente deverá ser indicado, para cada tipo de </w:t>
+      </w:r>
+      <w:proofErr w:type="spellStart"/>
+      <w:proofErr w:type="gramStart"/>
+      <w:r>
+        <w:rPr>
+          <w:rFonts w:ascii="Courier New" w:hAnsi="Courier New" w:cs="Courier New"/>
+          <w:sz w:val="24"/>
+          <w:szCs w:val="24"/>
+        </w:rPr>
+        <w:t>utilizador,que</w:t>
+      </w:r>
+      <w:proofErr w:type="spellEnd"/>
+      <w:proofErr w:type="gramEnd"/>
+      <w:r>
+        <w:rPr>
+          <w:rFonts w:ascii="Courier New" w:hAnsi="Courier New" w:cs="Courier New"/>
+          <w:sz w:val="24"/>
+          <w:szCs w:val="24"/>
+        </w:rPr>
+        <w:t xml:space="preserve"> privilégios ele tem sobre que tabelas e </w:t>
+      </w:r>
+      <w:proofErr w:type="spellStart"/>
+      <w:r>
+        <w:rPr>
+          <w:rFonts w:ascii="Courier New" w:hAnsi="Courier New" w:cs="Courier New"/>
+          <w:sz w:val="24"/>
+          <w:szCs w:val="24"/>
+        </w:rPr>
+        <w:t>Stored</w:t>
+      </w:r>
+      <w:proofErr w:type="spellEnd"/>
+      <w:r>
+        <w:rPr>
+          <w:rFonts w:ascii="Courier New" w:hAnsi="Courier New" w:cs="Courier New"/>
+          <w:sz w:val="24"/>
+          <w:szCs w:val="24"/>
+        </w:rPr>
+        <w:t xml:space="preserve"> </w:t>
+      </w:r>
+      <w:proofErr w:type="spellStart"/>
+      <w:r>
+        <w:rPr>
+          <w:rFonts w:ascii="Courier New" w:hAnsi="Courier New" w:cs="Courier New"/>
+          <w:sz w:val="24"/>
+          <w:szCs w:val="24"/>
+        </w:rPr>
+        <w:t>procedures</w:t>
+      </w:r>
+      <w:proofErr w:type="spellEnd"/>
+      <w:r>
+        <w:rPr>
+          <w:rFonts w:ascii="Courier New" w:hAnsi="Courier New" w:cs="Courier New"/>
+          <w:sz w:val="24"/>
+          <w:szCs w:val="24"/>
+        </w:rPr>
+        <w:t xml:space="preserve"> (caso sejam referenciados na secção </w:t>
       </w:r>
       <w:r>
         <w:rPr>
@@ -17275,6 +18284,7 @@
                 <w:szCs w:val="24"/>
               </w:rPr>
             </w:pPr>
+            <w:proofErr w:type="spellStart"/>
             <w:r>
               <w:rPr>
                 <w:rFonts w:ascii="Courier New" w:hAnsi="Courier New" w:cs="Courier New"/>
@@ -17284,6 +18294,7 @@
               </w:rPr>
               <w:t>Stored</w:t>
             </w:r>
+            <w:proofErr w:type="spellEnd"/>
             <w:r>
               <w:rPr>
                 <w:rFonts w:ascii="Courier New" w:hAnsi="Courier New" w:cs="Courier New"/>
@@ -17521,7 +18532,25 @@
           <w:sz w:val="24"/>
           <w:szCs w:val="24"/>
         </w:rPr>
-        <w:t>Em que E=Escrita, L=Leitura, X=Executar e - = sem permissões</w:t>
+        <w:t>Em que E=Escrita, L=Leitura, X</w:t>
+      </w:r>
+      <w:proofErr w:type="gramStart"/>
+      <w:r>
+        <w:rPr>
+          <w:rFonts w:ascii="Courier New" w:hAnsi="Courier New" w:cs="Courier New"/>
+          <w:sz w:val="24"/>
+          <w:szCs w:val="24"/>
+        </w:rPr>
+        <w:t>=Executar</w:t>
+      </w:r>
+      <w:proofErr w:type="gramEnd"/>
+      <w:r>
+        <w:rPr>
+          <w:rFonts w:ascii="Courier New" w:hAnsi="Courier New" w:cs="Courier New"/>
+          <w:sz w:val="24"/>
+          <w:szCs w:val="24"/>
+        </w:rPr>
+        <w:t xml:space="preserve"> e - = sem permissões</w:t>
       </w:r>
     </w:p>
     <w:p>
@@ -17882,9 +18911,14 @@
         <w:pStyle w:val="Heading3"/>
       </w:pPr>
       <w:bookmarkStart w:id="28" w:name="_Toc499217351"/>
+      <w:proofErr w:type="spellStart"/>
       <w:r>
         <w:lastRenderedPageBreak/>
-        <w:t xml:space="preserve">Triggers de suporte à </w:t>
+        <w:t>Triggers</w:t>
+      </w:r>
+      <w:proofErr w:type="spellEnd"/>
+      <w:r>
+        <w:t xml:space="preserve"> de suporte à </w:t>
       </w:r>
       <w:r>
         <w:rPr>
@@ -17950,8 +18984,18 @@
                 <w:sz w:val="24"/>
                 <w:szCs w:val="24"/>
               </w:rPr>
-              <w:t>Nome Trigger</w:t>
-            </w:r>
+              <w:t xml:space="preserve">Nome </w:t>
+            </w:r>
+            <w:proofErr w:type="spellStart"/>
+            <w:r>
+              <w:rPr>
+                <w:rFonts w:ascii="Courier New" w:hAnsi="Courier New" w:cs="Courier New"/>
+                <w:sz w:val="24"/>
+                <w:szCs w:val="24"/>
+              </w:rPr>
+              <w:t>Trigger</w:t>
+            </w:r>
+            <w:proofErr w:type="spellEnd"/>
           </w:p>
         </w:tc>
         <w:tc>
@@ -17996,7 +19040,25 @@
                 <w:sz w:val="24"/>
                 <w:szCs w:val="24"/>
               </w:rPr>
-              <w:t>Tipo de Operação (I,U,D)</w:t>
+              <w:t>Tipo de Operação (</w:t>
+            </w:r>
+            <w:proofErr w:type="gramStart"/>
+            <w:r>
+              <w:rPr>
+                <w:rFonts w:ascii="Courier New" w:hAnsi="Courier New" w:cs="Courier New"/>
+                <w:sz w:val="24"/>
+                <w:szCs w:val="24"/>
+              </w:rPr>
+              <w:t>I,U</w:t>
+            </w:r>
+            <w:proofErr w:type="gramEnd"/>
+            <w:r>
+              <w:rPr>
+                <w:rFonts w:ascii="Courier New" w:hAnsi="Courier New" w:cs="Courier New"/>
+                <w:sz w:val="24"/>
+                <w:szCs w:val="24"/>
+              </w:rPr>
+              <w:t>,D)</w:t>
             </w:r>
           </w:p>
         </w:tc>
@@ -18037,7 +19099,25 @@
                 <w:sz w:val="24"/>
                 <w:szCs w:val="24"/>
               </w:rPr>
-              <w:t>(A,B)</w:t>
+              <w:t>(</w:t>
+            </w:r>
+            <w:proofErr w:type="gramStart"/>
+            <w:r>
+              <w:rPr>
+                <w:rFonts w:ascii="Courier New" w:hAnsi="Courier New" w:cs="Courier New"/>
+                <w:sz w:val="24"/>
+                <w:szCs w:val="24"/>
+              </w:rPr>
+              <w:t>A,B</w:t>
+            </w:r>
+            <w:proofErr w:type="gramEnd"/>
+            <w:r>
+              <w:rPr>
+                <w:rFonts w:ascii="Courier New" w:hAnsi="Courier New" w:cs="Courier New"/>
+                <w:sz w:val="24"/>
+                <w:szCs w:val="24"/>
+              </w:rPr>
+              <w:t>)</w:t>
             </w:r>
           </w:p>
         </w:tc>
@@ -18078,7 +19158,43 @@
                 <w:sz w:val="24"/>
                 <w:szCs w:val="24"/>
               </w:rPr>
-              <w:t>(Sybase ou MySQL)</w:t>
+              <w:t>(</w:t>
+            </w:r>
+            <w:proofErr w:type="spellStart"/>
+            <w:r>
+              <w:rPr>
+                <w:rFonts w:ascii="Courier New" w:hAnsi="Courier New" w:cs="Courier New"/>
+                <w:sz w:val="24"/>
+                <w:szCs w:val="24"/>
+              </w:rPr>
+              <w:t>Sybase</w:t>
+            </w:r>
+            <w:proofErr w:type="spellEnd"/>
+            <w:r>
+              <w:rPr>
+                <w:rFonts w:ascii="Courier New" w:hAnsi="Courier New" w:cs="Courier New"/>
+                <w:sz w:val="24"/>
+                <w:szCs w:val="24"/>
+              </w:rPr>
+              <w:t xml:space="preserve"> ou </w:t>
+            </w:r>
+            <w:proofErr w:type="spellStart"/>
+            <w:r>
+              <w:rPr>
+                <w:rFonts w:ascii="Courier New" w:hAnsi="Courier New" w:cs="Courier New"/>
+                <w:sz w:val="24"/>
+                <w:szCs w:val="24"/>
+              </w:rPr>
+              <w:t>MySQL</w:t>
+            </w:r>
+            <w:proofErr w:type="spellEnd"/>
+            <w:r>
+              <w:rPr>
+                <w:rFonts w:ascii="Courier New" w:hAnsi="Courier New" w:cs="Courier New"/>
+                <w:sz w:val="24"/>
+                <w:szCs w:val="24"/>
+              </w:rPr>
+              <w:t>)</w:t>
             </w:r>
           </w:p>
         </w:tc>
@@ -18599,9 +19715,14 @@
       <w:bookmarkStart w:id="29" w:name="_Toc499217352"/>
       <w:r>
         <w:lastRenderedPageBreak/>
-        <w:t>Apreciação Crítica de triggers</w:t>
+        <w:t xml:space="preserve">Apreciação Crítica de </w:t>
+      </w:r>
+      <w:proofErr w:type="spellStart"/>
+      <w:r>
+        <w:t>triggers</w:t>
       </w:r>
       <w:bookmarkEnd w:id="29"/>
+      <w:proofErr w:type="spellEnd"/>
       <w:r>
         <w:t xml:space="preserve"> </w:t>
       </w:r>
@@ -18746,7 +19867,47 @@
                 <w:sz w:val="24"/>
                 <w:szCs w:val="24"/>
               </w:rPr>
-              <w:t>Lista de Triggers (para cada trigger assinalar com x em célula correspondente)</w:t>
+              <w:t xml:space="preserve">Lista de </w:t>
+            </w:r>
+            <w:proofErr w:type="spellStart"/>
+            <w:r>
+              <w:rPr>
+                <w:rFonts w:ascii="Courier New" w:hAnsi="Courier New" w:cs="Courier New"/>
+                <w:b/>
+                <w:sz w:val="24"/>
+                <w:szCs w:val="24"/>
+              </w:rPr>
+              <w:t>Triggers</w:t>
+            </w:r>
+            <w:proofErr w:type="spellEnd"/>
+            <w:r>
+              <w:rPr>
+                <w:rFonts w:ascii="Courier New" w:hAnsi="Courier New" w:cs="Courier New"/>
+                <w:b/>
+                <w:sz w:val="24"/>
+                <w:szCs w:val="24"/>
+              </w:rPr>
+              <w:t xml:space="preserve"> (para cada </w:t>
+            </w:r>
+            <w:proofErr w:type="spellStart"/>
+            <w:r>
+              <w:rPr>
+                <w:rFonts w:ascii="Courier New" w:hAnsi="Courier New" w:cs="Courier New"/>
+                <w:b/>
+                <w:sz w:val="24"/>
+                <w:szCs w:val="24"/>
+              </w:rPr>
+              <w:t>trigger</w:t>
+            </w:r>
+            <w:proofErr w:type="spellEnd"/>
+            <w:r>
+              <w:rPr>
+                <w:rFonts w:ascii="Courier New" w:hAnsi="Courier New" w:cs="Courier New"/>
+                <w:b/>
+                <w:sz w:val="24"/>
+                <w:szCs w:val="24"/>
+              </w:rPr>
+              <w:t xml:space="preserve"> assinalar com x em célula correspondente)</w:t>
             </w:r>
           </w:p>
           <w:p>
@@ -18828,14 +19989,24 @@
                       <w:szCs w:val="24"/>
                     </w:rPr>
                   </w:pPr>
+                  <w:proofErr w:type="gramStart"/>
                   <w:r>
                     <w:rPr>
                       <w:rFonts w:ascii="Courier New" w:hAnsi="Courier New" w:cs="Courier New"/>
                       <w:sz w:val="24"/>
                       <w:szCs w:val="24"/>
                     </w:rPr>
-                    <w:t>Implementado mas diferente de Especificado</w:t>
+                    <w:t>Implementado</w:t>
                   </w:r>
+                  <w:proofErr w:type="gramEnd"/>
+                  <w:r>
+                    <w:rPr>
+                      <w:rFonts w:ascii="Courier New" w:hAnsi="Courier New" w:cs="Courier New"/>
+                      <w:sz w:val="24"/>
+                      <w:szCs w:val="24"/>
+                    </w:rPr>
+                    <w:t xml:space="preserve"> mas diferente de Especificado</w:t>
+                  </w:r>
                 </w:p>
               </w:tc>
               <w:tc>
@@ -18850,6 +20021,7 @@
                       <w:szCs w:val="24"/>
                     </w:rPr>
                   </w:pPr>
+                  <w:proofErr w:type="gramStart"/>
                   <w:r>
                     <w:rPr>
                       <w:rFonts w:ascii="Courier New" w:hAnsi="Courier New" w:cs="Courier New"/>
@@ -18858,6 +20030,7 @@
                     </w:rPr>
                     <w:t>Não Implementado</w:t>
                   </w:r>
+                  <w:proofErr w:type="gramEnd"/>
                 </w:p>
               </w:tc>
               <w:tc>
@@ -18902,8 +20075,18 @@
                       <w:sz w:val="24"/>
                       <w:szCs w:val="24"/>
                     </w:rPr>
-                    <w:t>Nome Trigger</w:t>
+                    <w:t xml:space="preserve">Nome </w:t>
                   </w:r>
+                  <w:proofErr w:type="spellStart"/>
+                  <w:r>
+                    <w:rPr>
+                      <w:rFonts w:ascii="Courier New" w:hAnsi="Courier New" w:cs="Courier New"/>
+                      <w:sz w:val="24"/>
+                      <w:szCs w:val="24"/>
+                    </w:rPr>
+                    <w:t>Trigger</w:t>
+                  </w:r>
+                  <w:proofErr w:type="spellEnd"/>
                 </w:p>
                 <w:p>
                   <w:pPr>
@@ -18999,8 +20182,18 @@
                       <w:sz w:val="24"/>
                       <w:szCs w:val="24"/>
                     </w:rPr>
-                    <w:t>Nome Trigger</w:t>
+                    <w:t xml:space="preserve">Nome </w:t>
                   </w:r>
+                  <w:proofErr w:type="spellStart"/>
+                  <w:r>
+                    <w:rPr>
+                      <w:rFonts w:ascii="Courier New" w:hAnsi="Courier New" w:cs="Courier New"/>
+                      <w:sz w:val="24"/>
+                      <w:szCs w:val="24"/>
+                    </w:rPr>
+                    <w:t>Trigger</w:t>
+                  </w:r>
+                  <w:proofErr w:type="spellEnd"/>
                 </w:p>
                 <w:p>
                   <w:pPr>
@@ -19096,8 +20289,18 @@
                       <w:sz w:val="24"/>
                       <w:szCs w:val="24"/>
                     </w:rPr>
-                    <w:t>Nome Trigger</w:t>
+                    <w:t xml:space="preserve">Nome </w:t>
                   </w:r>
+                  <w:proofErr w:type="spellStart"/>
+                  <w:r>
+                    <w:rPr>
+                      <w:rFonts w:ascii="Courier New" w:hAnsi="Courier New" w:cs="Courier New"/>
+                      <w:sz w:val="24"/>
+                      <w:szCs w:val="24"/>
+                    </w:rPr>
+                    <w:t>Trigger</w:t>
+                  </w:r>
+                  <w:proofErr w:type="spellEnd"/>
                 </w:p>
                 <w:p>
                   <w:pPr>
@@ -19313,11 +20516,18 @@
         <w:pStyle w:val="Heading4"/>
       </w:pPr>
       <w:bookmarkStart w:id="30" w:name="_Toc499217353"/>
+      <w:proofErr w:type="spellStart"/>
+      <w:proofErr w:type="gramStart"/>
       <w:r>
         <w:lastRenderedPageBreak/>
-        <w:t>Triggers Implementados</w:t>
+        <w:t>Triggers</w:t>
+      </w:r>
+      <w:proofErr w:type="spellEnd"/>
+      <w:r>
+        <w:t xml:space="preserve"> Implementados</w:t>
       </w:r>
       <w:bookmarkEnd w:id="30"/>
+      <w:proofErr w:type="gramEnd"/>
     </w:p>
     <w:p/>
     <w:tbl>
@@ -19364,7 +20574,25 @@
                 <w:sz w:val="24"/>
                 <w:szCs w:val="24"/>
               </w:rPr>
-              <w:t>1. Nome Trigger: _____</w:t>
+              <w:t xml:space="preserve">1. Nome </w:t>
+            </w:r>
+            <w:proofErr w:type="spellStart"/>
+            <w:r>
+              <w:rPr>
+                <w:rFonts w:ascii="Courier New" w:hAnsi="Courier New" w:cs="Courier New"/>
+                <w:sz w:val="24"/>
+                <w:szCs w:val="24"/>
+              </w:rPr>
+              <w:t>Trigger</w:t>
+            </w:r>
+            <w:proofErr w:type="spellEnd"/>
+            <w:r>
+              <w:rPr>
+                <w:rFonts w:ascii="Courier New" w:hAnsi="Courier New" w:cs="Courier New"/>
+                <w:sz w:val="24"/>
+                <w:szCs w:val="24"/>
+              </w:rPr>
+              <w:t>: _____</w:t>
             </w:r>
           </w:p>
           <w:p>
@@ -19476,7 +20704,25 @@
                 <w:sz w:val="24"/>
                 <w:szCs w:val="24"/>
               </w:rPr>
-              <w:t>2. Nome Trigger: _____</w:t>
+              <w:t xml:space="preserve">2. Nome </w:t>
+            </w:r>
+            <w:proofErr w:type="spellStart"/>
+            <w:r>
+              <w:rPr>
+                <w:rFonts w:ascii="Courier New" w:hAnsi="Courier New" w:cs="Courier New"/>
+                <w:sz w:val="24"/>
+                <w:szCs w:val="24"/>
+              </w:rPr>
+              <w:t>Trigger</w:t>
+            </w:r>
+            <w:proofErr w:type="spellEnd"/>
+            <w:r>
+              <w:rPr>
+                <w:rFonts w:ascii="Courier New" w:hAnsi="Courier New" w:cs="Courier New"/>
+                <w:sz w:val="24"/>
+                <w:szCs w:val="24"/>
+              </w:rPr>
+              <w:t>: _____</w:t>
             </w:r>
           </w:p>
           <w:p>
@@ -19578,7 +20824,25 @@
                 <w:sz w:val="24"/>
                 <w:szCs w:val="24"/>
               </w:rPr>
-              <w:t>3. Nome Trigger: _____</w:t>
+              <w:t xml:space="preserve">3. Nome </w:t>
+            </w:r>
+            <w:proofErr w:type="spellStart"/>
+            <w:r>
+              <w:rPr>
+                <w:rFonts w:ascii="Courier New" w:hAnsi="Courier New" w:cs="Courier New"/>
+                <w:sz w:val="24"/>
+                <w:szCs w:val="24"/>
+              </w:rPr>
+              <w:t>Trigger</w:t>
+            </w:r>
+            <w:proofErr w:type="spellEnd"/>
+            <w:r>
+              <w:rPr>
+                <w:rFonts w:ascii="Courier New" w:hAnsi="Courier New" w:cs="Courier New"/>
+                <w:sz w:val="24"/>
+                <w:szCs w:val="24"/>
+              </w:rPr>
+              <w:t>: _____</w:t>
             </w:r>
           </w:p>
           <w:p>
@@ -19683,6 +20947,7 @@
         <w:pStyle w:val="Heading3"/>
       </w:pPr>
       <w:bookmarkStart w:id="31" w:name="_Toc499217354"/>
+      <w:proofErr w:type="spellStart"/>
       <w:r>
         <w:rPr>
           <w:rStyle w:val="Heading3Char"/>
@@ -19690,11 +20955,26 @@
         <w:lastRenderedPageBreak/>
         <w:t>Stored</w:t>
       </w:r>
+      <w:proofErr w:type="spellEnd"/>
       <w:r>
         <w:rPr>
           <w:rStyle w:val="Heading3Char"/>
         </w:rPr>
-        <w:t xml:space="preserve"> Procedures de suporte à </w:t>
+        <w:t xml:space="preserve"> </w:t>
+      </w:r>
+      <w:proofErr w:type="spellStart"/>
+      <w:r>
+        <w:rPr>
+          <w:rStyle w:val="Heading3Char"/>
+        </w:rPr>
+        <w:t>Procedures</w:t>
+      </w:r>
+      <w:proofErr w:type="spellEnd"/>
+      <w:r>
+        <w:rPr>
+          <w:rStyle w:val="Heading3Char"/>
+        </w:rPr>
+        <w:t xml:space="preserve"> de suporte à </w:t>
       </w:r>
       <w:r>
         <w:rPr>
@@ -19837,7 +21117,43 @@
                 <w:sz w:val="24"/>
                 <w:szCs w:val="24"/>
               </w:rPr>
-              <w:t>(Sybase ou MySQL)</w:t>
+              <w:t>(</w:t>
+            </w:r>
+            <w:proofErr w:type="spellStart"/>
+            <w:r>
+              <w:rPr>
+                <w:rFonts w:ascii="Courier New" w:hAnsi="Courier New" w:cs="Courier New"/>
+                <w:sz w:val="24"/>
+                <w:szCs w:val="24"/>
+              </w:rPr>
+              <w:t>Sybase</w:t>
+            </w:r>
+            <w:proofErr w:type="spellEnd"/>
+            <w:r>
+              <w:rPr>
+                <w:rFonts w:ascii="Courier New" w:hAnsi="Courier New" w:cs="Courier New"/>
+                <w:sz w:val="24"/>
+                <w:szCs w:val="24"/>
+              </w:rPr>
+              <w:t xml:space="preserve"> ou </w:t>
+            </w:r>
+            <w:proofErr w:type="spellStart"/>
+            <w:r>
+              <w:rPr>
+                <w:rFonts w:ascii="Courier New" w:hAnsi="Courier New" w:cs="Courier New"/>
+                <w:sz w:val="24"/>
+                <w:szCs w:val="24"/>
+              </w:rPr>
+              <w:t>MySQL</w:t>
+            </w:r>
+            <w:proofErr w:type="spellEnd"/>
+            <w:r>
+              <w:rPr>
+                <w:rFonts w:ascii="Courier New" w:hAnsi="Courier New" w:cs="Courier New"/>
+                <w:sz w:val="24"/>
+                <w:szCs w:val="24"/>
+              </w:rPr>
+              <w:t>)</w:t>
             </w:r>
           </w:p>
         </w:tc>
@@ -20285,13 +21601,20 @@
         <w:lastRenderedPageBreak/>
         <w:t xml:space="preserve">Apreciação Crítica de </w:t>
       </w:r>
+      <w:proofErr w:type="spellStart"/>
       <w:r>
         <w:t>Stored</w:t>
       </w:r>
-      <w:r>
-        <w:t xml:space="preserve"> Procedures</w:t>
+      <w:proofErr w:type="spellEnd"/>
+      <w:r>
+        <w:t xml:space="preserve"> </w:t>
+      </w:r>
+      <w:proofErr w:type="spellStart"/>
+      <w:r>
+        <w:t>Procedures</w:t>
       </w:r>
       <w:bookmarkEnd w:id="32"/>
+      <w:proofErr w:type="spellEnd"/>
       <w:r>
         <w:t xml:space="preserve"> </w:t>
       </w:r>
@@ -20518,14 +21841,24 @@
                       <w:szCs w:val="24"/>
                     </w:rPr>
                   </w:pPr>
+                  <w:proofErr w:type="gramStart"/>
                   <w:r>
                     <w:rPr>
                       <w:rFonts w:ascii="Courier New" w:hAnsi="Courier New" w:cs="Courier New"/>
                       <w:sz w:val="24"/>
                       <w:szCs w:val="24"/>
                     </w:rPr>
-                    <w:t>Implementado mas diferente de Especificado</w:t>
+                    <w:t>Implementado</w:t>
                   </w:r>
+                  <w:proofErr w:type="gramEnd"/>
+                  <w:r>
+                    <w:rPr>
+                      <w:rFonts w:ascii="Courier New" w:hAnsi="Courier New" w:cs="Courier New"/>
+                      <w:sz w:val="24"/>
+                      <w:szCs w:val="24"/>
+                    </w:rPr>
+                    <w:t xml:space="preserve"> mas diferente de Especificado</w:t>
+                  </w:r>
                 </w:p>
               </w:tc>
               <w:tc>
@@ -20540,6 +21873,7 @@
                       <w:szCs w:val="24"/>
                     </w:rPr>
                   </w:pPr>
+                  <w:proofErr w:type="gramStart"/>
                   <w:r>
                     <w:rPr>
                       <w:rFonts w:ascii="Courier New" w:hAnsi="Courier New" w:cs="Courier New"/>
@@ -20548,6 +21882,7 @@
                     </w:rPr>
                     <w:t>Não Implementado</w:t>
                   </w:r>
+                  <w:proofErr w:type="gramEnd"/>
                 </w:p>
               </w:tc>
               <w:tc>
@@ -21003,12 +22338,22 @@
         <w:pStyle w:val="Heading4"/>
       </w:pPr>
       <w:bookmarkStart w:id="33" w:name="_Toc499217356"/>
+      <w:proofErr w:type="spellStart"/>
       <w:r>
         <w:lastRenderedPageBreak/>
         <w:t>Stored</w:t>
       </w:r>
-      <w:r>
-        <w:t xml:space="preserve"> Procedures Implementados</w:t>
+      <w:proofErr w:type="spellEnd"/>
+      <w:r>
+        <w:t xml:space="preserve"> </w:t>
+      </w:r>
+      <w:proofErr w:type="spellStart"/>
+      <w:r>
+        <w:t>Procedures</w:t>
+      </w:r>
+      <w:proofErr w:type="spellEnd"/>
+      <w:r>
+        <w:t xml:space="preserve"> Implementados</w:t>
       </w:r>
       <w:bookmarkEnd w:id="33"/>
     </w:p>
@@ -21427,6 +22772,7 @@
           <w:szCs w:val="24"/>
         </w:rPr>
       </w:pPr>
+      <w:proofErr w:type="gramStart"/>
       <w:r>
         <w:rPr>
           <w:rFonts w:ascii="Courier New" w:hAnsi="Courier New" w:cs="Courier New"/>
@@ -21441,7 +22787,16 @@
           <w:sz w:val="24"/>
           <w:szCs w:val="24"/>
         </w:rPr>
-        <w:t>Nesta secção deverá ser indicados os eventos relevantes para o processo de migração.&gt;</w:t>
+        <w:t>Nesta</w:t>
+      </w:r>
+      <w:proofErr w:type="gramEnd"/>
+      <w:r>
+        <w:rPr>
+          <w:rFonts w:ascii="Courier New" w:hAnsi="Courier New" w:cs="Courier New"/>
+          <w:sz w:val="24"/>
+          <w:szCs w:val="24"/>
+        </w:rPr>
+        <w:t xml:space="preserve"> secção deverá ser indicados os eventos relevantes para o processo de migração.&gt;</w:t>
       </w:r>
     </w:p>
     <w:tbl>
@@ -21517,7 +22872,43 @@
                 <w:sz w:val="24"/>
                 <w:szCs w:val="24"/>
               </w:rPr>
-              <w:t>(Sybase ou MySQL, ou SO)</w:t>
+              <w:t>(</w:t>
+            </w:r>
+            <w:proofErr w:type="spellStart"/>
+            <w:r>
+              <w:rPr>
+                <w:rFonts w:ascii="Courier New" w:hAnsi="Courier New" w:cs="Courier New"/>
+                <w:sz w:val="24"/>
+                <w:szCs w:val="24"/>
+              </w:rPr>
+              <w:t>Sybase</w:t>
+            </w:r>
+            <w:proofErr w:type="spellEnd"/>
+            <w:r>
+              <w:rPr>
+                <w:rFonts w:ascii="Courier New" w:hAnsi="Courier New" w:cs="Courier New"/>
+                <w:sz w:val="24"/>
+                <w:szCs w:val="24"/>
+              </w:rPr>
+              <w:t xml:space="preserve"> ou </w:t>
+            </w:r>
+            <w:proofErr w:type="spellStart"/>
+            <w:r>
+              <w:rPr>
+                <w:rFonts w:ascii="Courier New" w:hAnsi="Courier New" w:cs="Courier New"/>
+                <w:sz w:val="24"/>
+                <w:szCs w:val="24"/>
+              </w:rPr>
+              <w:t>MySQL</w:t>
+            </w:r>
+            <w:proofErr w:type="spellEnd"/>
+            <w:r>
+              <w:rPr>
+                <w:rFonts w:ascii="Courier New" w:hAnsi="Courier New" w:cs="Courier New"/>
+                <w:sz w:val="24"/>
+                <w:szCs w:val="24"/>
+              </w:rPr>
+              <w:t>, ou SO)</w:t>
             </w:r>
           </w:p>
         </w:tc>
@@ -22045,14 +23436,24 @@
                       <w:szCs w:val="24"/>
                     </w:rPr>
                   </w:pPr>
+                  <w:proofErr w:type="gramStart"/>
                   <w:r>
                     <w:rPr>
                       <w:rFonts w:ascii="Courier New" w:hAnsi="Courier New" w:cs="Courier New"/>
                       <w:sz w:val="24"/>
                       <w:szCs w:val="24"/>
                     </w:rPr>
-                    <w:t>Implementado mas diferente de Especificado</w:t>
+                    <w:t>Implementado</w:t>
                   </w:r>
+                  <w:proofErr w:type="gramEnd"/>
+                  <w:r>
+                    <w:rPr>
+                      <w:rFonts w:ascii="Courier New" w:hAnsi="Courier New" w:cs="Courier New"/>
+                      <w:sz w:val="24"/>
+                      <w:szCs w:val="24"/>
+                    </w:rPr>
+                    <w:t xml:space="preserve"> mas diferente de Especificado</w:t>
+                  </w:r>
                 </w:p>
               </w:tc>
               <w:tc>
@@ -22067,6 +23468,7 @@
                       <w:szCs w:val="24"/>
                     </w:rPr>
                   </w:pPr>
+                  <w:proofErr w:type="gramStart"/>
                   <w:r>
                     <w:rPr>
                       <w:rFonts w:ascii="Courier New" w:hAnsi="Courier New" w:cs="Courier New"/>
@@ -22075,6 +23477,7 @@
                     </w:rPr>
                     <w:t>Não Implementado</w:t>
                   </w:r>
+                  <w:proofErr w:type="gramEnd"/>
                 </w:p>
               </w:tc>
               <w:tc>
@@ -23263,35 +24666,55 @@
                 <w:sz w:val="26"/>
                 <w:szCs w:val="26"/>
               </w:rPr>
-              <w:t>Avaliação (A,B,C,D,E) : _____________</w:t>
-            </w:r>
-          </w:p>
-          <w:p>
-            <w:pPr>
+              <w:t>Avaliação (</w:t>
+            </w:r>
+            <w:proofErr w:type="gramStart"/>
+            <w:r>
               <w:rPr>
                 <w:rFonts w:asciiTheme="majorHAnsi" w:eastAsiaTheme="majorEastAsia" w:hAnsiTheme="majorHAnsi" w:cstheme="majorBidi"/>
                 <w:color w:val="365F91" w:themeColor="accent1" w:themeShade="BF"/>
                 <w:sz w:val="26"/>
                 <w:szCs w:val="26"/>
               </w:rPr>
-            </w:pPr>
-          </w:p>
-          <w:p>
-            <w:pPr>
+              <w:t>A,B</w:t>
+            </w:r>
+            <w:proofErr w:type="gramEnd"/>
+            <w:r>
               <w:rPr>
                 <w:rFonts w:asciiTheme="majorHAnsi" w:eastAsiaTheme="majorEastAsia" w:hAnsiTheme="majorHAnsi" w:cstheme="majorBidi"/>
                 <w:color w:val="365F91" w:themeColor="accent1" w:themeShade="BF"/>
                 <w:sz w:val="26"/>
                 <w:szCs w:val="26"/>
               </w:rPr>
-            </w:pPr>
-            <w:r>
+              <w:t>,C,D,E) : _____________</w:t>
+            </w:r>
+          </w:p>
+          <w:p>
+            <w:pPr>
               <w:rPr>
                 <w:rFonts w:asciiTheme="majorHAnsi" w:eastAsiaTheme="majorEastAsia" w:hAnsiTheme="majorHAnsi" w:cstheme="majorBidi"/>
                 <w:color w:val="365F91" w:themeColor="accent1" w:themeShade="BF"/>
                 <w:sz w:val="26"/>
                 <w:szCs w:val="26"/>
               </w:rPr>
+            </w:pPr>
+          </w:p>
+          <w:p>
+            <w:pPr>
+              <w:rPr>
+                <w:rFonts w:asciiTheme="majorHAnsi" w:eastAsiaTheme="majorEastAsia" w:hAnsiTheme="majorHAnsi" w:cstheme="majorBidi"/>
+                <w:color w:val="365F91" w:themeColor="accent1" w:themeShade="BF"/>
+                <w:sz w:val="26"/>
+                <w:szCs w:val="26"/>
+              </w:rPr>
+            </w:pPr>
+            <w:r>
+              <w:rPr>
+                <w:rFonts w:asciiTheme="majorHAnsi" w:eastAsiaTheme="majorEastAsia" w:hAnsiTheme="majorHAnsi" w:cstheme="majorBidi"/>
+                <w:color w:val="365F91" w:themeColor="accent1" w:themeShade="BF"/>
+                <w:sz w:val="26"/>
+                <w:szCs w:val="26"/>
+              </w:rPr>
               <w:t>Utilize a seguinte escala:</w:t>
             </w:r>
           </w:p>
@@ -23317,7 +24740,25 @@
                 <w:sz w:val="20"/>
                 <w:szCs w:val="20"/>
               </w:rPr>
-              <w:t xml:space="preserve">1 – 5  valores      </w:t>
+              <w:t xml:space="preserve">1 – </w:t>
+            </w:r>
+            <w:proofErr w:type="gramStart"/>
+            <w:r>
+              <w:rPr>
+                <w:rFonts w:asciiTheme="majorHAnsi" w:eastAsiaTheme="majorEastAsia" w:hAnsiTheme="majorHAnsi" w:cstheme="majorBidi"/>
+                <w:sz w:val="20"/>
+                <w:szCs w:val="20"/>
+              </w:rPr>
+              <w:t>5  valores</w:t>
+            </w:r>
+            <w:proofErr w:type="gramEnd"/>
+            <w:r>
+              <w:rPr>
+                <w:rFonts w:asciiTheme="majorHAnsi" w:eastAsiaTheme="majorEastAsia" w:hAnsiTheme="majorHAnsi" w:cstheme="majorBidi"/>
+                <w:sz w:val="20"/>
+                <w:szCs w:val="20"/>
+              </w:rPr>
+              <w:t xml:space="preserve">      </w:t>
             </w:r>
             <w:r>
               <w:rPr>
@@ -23772,8 +25213,18 @@
                       <w:sz w:val="24"/>
                       <w:szCs w:val="24"/>
                     </w:rPr>
-                    <w:t>BD Sybase</w:t>
+                    <w:t xml:space="preserve">BD </w:t>
                   </w:r>
+                  <w:proofErr w:type="spellStart"/>
+                  <w:r>
+                    <w:rPr>
+                      <w:rFonts w:ascii="Courier New" w:hAnsi="Courier New" w:cs="Courier New"/>
+                      <w:sz w:val="24"/>
+                      <w:szCs w:val="24"/>
+                    </w:rPr>
+                    <w:t>Sybase</w:t>
+                  </w:r>
+                  <w:proofErr w:type="spellEnd"/>
                 </w:p>
               </w:tc>
               <w:tc>
@@ -23847,13 +25298,23 @@
                       <w:szCs w:val="24"/>
                     </w:rPr>
                   </w:pPr>
+                  <w:proofErr w:type="spellStart"/>
                   <w:r>
                     <w:rPr>
                       <w:rFonts w:ascii="Courier New" w:hAnsi="Courier New" w:cs="Courier New"/>
                       <w:sz w:val="24"/>
                       <w:szCs w:val="24"/>
                     </w:rPr>
-                    <w:t>Triggers Log</w:t>
+                    <w:t>Triggers</w:t>
+                  </w:r>
+                  <w:proofErr w:type="spellEnd"/>
+                  <w:r>
+                    <w:rPr>
+                      <w:rFonts w:ascii="Courier New" w:hAnsi="Courier New" w:cs="Courier New"/>
+                      <w:sz w:val="24"/>
+                      <w:szCs w:val="24"/>
+                    </w:rPr>
+                    <w:t xml:space="preserve"> Log</w:t>
                   </w:r>
                 </w:p>
               </w:tc>
@@ -24093,8 +25554,18 @@
                       <w:sz w:val="24"/>
                       <w:szCs w:val="24"/>
                     </w:rPr>
-                    <w:t>BD Mysql</w:t>
+                    <w:t xml:space="preserve">BD </w:t>
                   </w:r>
+                  <w:proofErr w:type="spellStart"/>
+                  <w:r>
+                    <w:rPr>
+                      <w:rFonts w:ascii="Courier New" w:hAnsi="Courier New" w:cs="Courier New"/>
+                      <w:sz w:val="24"/>
+                      <w:szCs w:val="24"/>
+                    </w:rPr>
+                    <w:t>Mysql</w:t>
+                  </w:r>
+                  <w:proofErr w:type="spellEnd"/>
                 </w:p>
               </w:tc>
               <w:tc>
@@ -24247,13 +25718,23 @@
                       <w:szCs w:val="24"/>
                     </w:rPr>
                   </w:pPr>
+                  <w:proofErr w:type="spellStart"/>
                   <w:r>
                     <w:rPr>
                       <w:rFonts w:ascii="Courier New" w:hAnsi="Courier New" w:cs="Courier New"/>
                       <w:sz w:val="24"/>
                       <w:szCs w:val="24"/>
                     </w:rPr>
-                    <w:t>Triggers Migração</w:t>
+                    <w:t>Triggers</w:t>
+                  </w:r>
+                  <w:proofErr w:type="spellEnd"/>
+                  <w:r>
+                    <w:rPr>
+                      <w:rFonts w:ascii="Courier New" w:hAnsi="Courier New" w:cs="Courier New"/>
+                      <w:sz w:val="24"/>
+                      <w:szCs w:val="24"/>
+                    </w:rPr>
+                    <w:t xml:space="preserve"> Migração</w:t>
                   </w:r>
                 </w:p>
               </w:tc>
@@ -24630,10 +26111,12 @@
       <w:r>
         <w:t xml:space="preserve">da base de Dados </w:t>
       </w:r>
+      <w:proofErr w:type="spellStart"/>
       <w:r>
         <w:t>Sybase</w:t>
       </w:r>
       <w:bookmarkEnd w:id="41"/>
+      <w:proofErr w:type="spellEnd"/>
       <w:r>
         <w:t xml:space="preserve"> </w:t>
       </w:r>
@@ -24731,17 +26214,27 @@
       <w:bookmarkStart w:id="44" w:name="_Toc499217364"/>
       <w:r>
         <w:lastRenderedPageBreak/>
-        <w:t>Especificação de Gestão de Logs</w:t>
+        <w:t xml:space="preserve">Especificação de Gestão de </w:t>
+      </w:r>
+      <w:proofErr w:type="spellStart"/>
+      <w:r>
+        <w:t>Logs</w:t>
       </w:r>
       <w:bookmarkEnd w:id="44"/>
+      <w:proofErr w:type="spellEnd"/>
     </w:p>
     <w:p>
       <w:pPr>
         <w:pStyle w:val="Heading3"/>
       </w:pPr>
       <w:bookmarkStart w:id="45" w:name="_Toc499217365"/>
-      <w:r>
-        <w:t xml:space="preserve">Triggers de suporte à </w:t>
+      <w:proofErr w:type="spellStart"/>
+      <w:r>
+        <w:t>Triggers</w:t>
+      </w:r>
+      <w:proofErr w:type="spellEnd"/>
+      <w:r>
+        <w:t xml:space="preserve"> de suporte à </w:t>
       </w:r>
       <w:r>
         <w:t>gestão</w:t>
@@ -24749,10 +26242,12 @@
       <w:r>
         <w:t xml:space="preserve"> de </w:t>
       </w:r>
+      <w:proofErr w:type="spellStart"/>
       <w:r>
         <w:t>logs</w:t>
       </w:r>
       <w:bookmarkEnd w:id="45"/>
+      <w:proofErr w:type="spellEnd"/>
       <w:r>
         <w:t xml:space="preserve"> </w:t>
       </w:r>
@@ -24785,6 +26280,7 @@
         <w:pStyle w:val="Heading3"/>
       </w:pPr>
       <w:bookmarkStart w:id="46" w:name="_Toc499217366"/>
+      <w:proofErr w:type="spellStart"/>
       <w:r>
         <w:rPr>
           <w:rStyle w:val="Heading3Char"/>
@@ -24792,11 +26288,26 @@
         <w:lastRenderedPageBreak/>
         <w:t>Stored</w:t>
       </w:r>
+      <w:proofErr w:type="spellEnd"/>
       <w:r>
         <w:rPr>
           <w:rStyle w:val="Heading3Char"/>
         </w:rPr>
-        <w:t xml:space="preserve"> Procedures de suporte à </w:t>
+        <w:t xml:space="preserve"> </w:t>
+      </w:r>
+      <w:proofErr w:type="spellStart"/>
+      <w:r>
+        <w:rPr>
+          <w:rStyle w:val="Heading3Char"/>
+        </w:rPr>
+        <w:t>Procedures</w:t>
+      </w:r>
+      <w:proofErr w:type="spellEnd"/>
+      <w:r>
+        <w:rPr>
+          <w:rStyle w:val="Heading3Char"/>
+        </w:rPr>
+        <w:t xml:space="preserve"> de suporte à </w:t>
       </w:r>
       <w:r>
         <w:t xml:space="preserve">gestão </w:t>
@@ -24807,6 +26318,7 @@
         </w:rPr>
         <w:t xml:space="preserve">de </w:t>
       </w:r>
+      <w:proofErr w:type="spellStart"/>
       <w:r>
         <w:rPr>
           <w:rStyle w:val="Heading3Char"/>
@@ -24814,6 +26326,7 @@
         <w:t>logs</w:t>
       </w:r>
       <w:bookmarkEnd w:id="46"/>
+      <w:proofErr w:type="spellEnd"/>
       <w:r>
         <w:rPr>
           <w:rStyle w:val="Heading3Char"/>
@@ -25007,10 +26520,12 @@
       <w:r>
         <w:t xml:space="preserve"> de </w:t>
       </w:r>
+      <w:proofErr w:type="spellStart"/>
       <w:r>
         <w:t>Logs</w:t>
       </w:r>
       <w:bookmarkEnd w:id="47"/>
+      <w:proofErr w:type="spellEnd"/>
     </w:p>
     <w:p/>
     <w:tbl>
@@ -25137,7 +26652,25 @@
                 <w:sz w:val="24"/>
                 <w:szCs w:val="24"/>
               </w:rPr>
-              <w:t>Depois de ler esta secção o leitor deve ter uma visão sobre que secções estavam mais fracas (triggers? Base de dados?)&gt;</w:t>
+              <w:t>Depois de ler esta secção o leitor deve ter uma visão sobre que secções estavam mais fracas (</w:t>
+            </w:r>
+            <w:proofErr w:type="spellStart"/>
+            <w:r>
+              <w:rPr>
+                <w:rFonts w:ascii="Courier New" w:hAnsi="Courier New" w:cs="Courier New"/>
+                <w:sz w:val="24"/>
+                <w:szCs w:val="24"/>
+              </w:rPr>
+              <w:t>triggers</w:t>
+            </w:r>
+            <w:proofErr w:type="spellEnd"/>
+            <w:r>
+              <w:rPr>
+                <w:rFonts w:ascii="Courier New" w:hAnsi="Courier New" w:cs="Courier New"/>
+                <w:sz w:val="24"/>
+                <w:szCs w:val="24"/>
+              </w:rPr>
+              <w:t>? Base de dados?)&gt;</w:t>
             </w:r>
           </w:p>
           <w:p>
@@ -25236,9 +26769,14 @@
       <w:bookmarkStart w:id="48" w:name="_Toc499217368"/>
       <w:r>
         <w:lastRenderedPageBreak/>
-        <w:t>Implementação Gestão de Logs</w:t>
+        <w:t xml:space="preserve">Implementação Gestão de </w:t>
+      </w:r>
+      <w:proofErr w:type="spellStart"/>
+      <w:r>
+        <w:t>Logs</w:t>
       </w:r>
       <w:bookmarkEnd w:id="48"/>
+      <w:proofErr w:type="spellEnd"/>
     </w:p>
     <w:p>
       <w:pPr>
@@ -25687,6 +27225,7 @@
                       <w:szCs w:val="24"/>
                     </w:rPr>
                   </w:pPr>
+                  <w:proofErr w:type="spellStart"/>
                   <w:r>
                     <w:rPr>
                       <w:rFonts w:ascii="Courier New" w:hAnsi="Courier New" w:cs="Courier New"/>
@@ -25696,6 +27235,7 @@
                     </w:rPr>
                     <w:t>Stored</w:t>
                   </w:r>
+                  <w:proofErr w:type="spellEnd"/>
                   <w:r>
                     <w:rPr>
                       <w:rFonts w:ascii="Courier New" w:hAnsi="Courier New" w:cs="Courier New"/>
@@ -26056,10 +27596,12 @@
         <w:lastRenderedPageBreak/>
         <w:t xml:space="preserve">Lista de </w:t>
       </w:r>
+      <w:proofErr w:type="spellStart"/>
       <w:r>
         <w:t>Triggers</w:t>
       </w:r>
       <w:bookmarkEnd w:id="50"/>
+      <w:proofErr w:type="spellEnd"/>
       <w:r>
         <w:t xml:space="preserve"> </w:t>
       </w:r>
@@ -26110,7 +27652,47 @@
                 <w:sz w:val="24"/>
                 <w:szCs w:val="24"/>
               </w:rPr>
-              <w:t>Lista de Triggers (para cada trigger assinalar com x em célula correspondente)</w:t>
+              <w:t xml:space="preserve">Lista de </w:t>
+            </w:r>
+            <w:proofErr w:type="spellStart"/>
+            <w:r>
+              <w:rPr>
+                <w:rFonts w:ascii="Courier New" w:hAnsi="Courier New" w:cs="Courier New"/>
+                <w:b/>
+                <w:sz w:val="24"/>
+                <w:szCs w:val="24"/>
+              </w:rPr>
+              <w:t>Triggers</w:t>
+            </w:r>
+            <w:proofErr w:type="spellEnd"/>
+            <w:r>
+              <w:rPr>
+                <w:rFonts w:ascii="Courier New" w:hAnsi="Courier New" w:cs="Courier New"/>
+                <w:b/>
+                <w:sz w:val="24"/>
+                <w:szCs w:val="24"/>
+              </w:rPr>
+              <w:t xml:space="preserve"> (para cada </w:t>
+            </w:r>
+            <w:proofErr w:type="spellStart"/>
+            <w:r>
+              <w:rPr>
+                <w:rFonts w:ascii="Courier New" w:hAnsi="Courier New" w:cs="Courier New"/>
+                <w:b/>
+                <w:sz w:val="24"/>
+                <w:szCs w:val="24"/>
+              </w:rPr>
+              <w:t>trigger</w:t>
+            </w:r>
+            <w:proofErr w:type="spellEnd"/>
+            <w:r>
+              <w:rPr>
+                <w:rFonts w:ascii="Courier New" w:hAnsi="Courier New" w:cs="Courier New"/>
+                <w:b/>
+                <w:sz w:val="24"/>
+                <w:szCs w:val="24"/>
+              </w:rPr>
+              <w:t xml:space="preserve"> assinalar com x em célula correspondente)</w:t>
             </w:r>
           </w:p>
           <w:p>
@@ -26192,14 +27774,24 @@
                       <w:szCs w:val="24"/>
                     </w:rPr>
                   </w:pPr>
+                  <w:proofErr w:type="gramStart"/>
                   <w:r>
                     <w:rPr>
                       <w:rFonts w:ascii="Courier New" w:hAnsi="Courier New" w:cs="Courier New"/>
                       <w:sz w:val="24"/>
                       <w:szCs w:val="24"/>
                     </w:rPr>
-                    <w:t>Implementado mas diferente de Especificado</w:t>
+                    <w:t>Implementado</w:t>
                   </w:r>
+                  <w:proofErr w:type="gramEnd"/>
+                  <w:r>
+                    <w:rPr>
+                      <w:rFonts w:ascii="Courier New" w:hAnsi="Courier New" w:cs="Courier New"/>
+                      <w:sz w:val="24"/>
+                      <w:szCs w:val="24"/>
+                    </w:rPr>
+                    <w:t xml:space="preserve"> mas diferente de Especificado</w:t>
+                  </w:r>
                 </w:p>
               </w:tc>
               <w:tc>
@@ -26214,6 +27806,7 @@
                       <w:szCs w:val="24"/>
                     </w:rPr>
                   </w:pPr>
+                  <w:proofErr w:type="gramStart"/>
                   <w:r>
                     <w:rPr>
                       <w:rFonts w:ascii="Courier New" w:hAnsi="Courier New" w:cs="Courier New"/>
@@ -26222,6 +27815,7 @@
                     </w:rPr>
                     <w:t>Não Implementado</w:t>
                   </w:r>
+                  <w:proofErr w:type="gramEnd"/>
                 </w:p>
               </w:tc>
               <w:tc>
@@ -26266,8 +27860,18 @@
                       <w:sz w:val="24"/>
                       <w:szCs w:val="24"/>
                     </w:rPr>
-                    <w:t>Nome Trigger</w:t>
+                    <w:t xml:space="preserve">Nome </w:t>
                   </w:r>
+                  <w:proofErr w:type="spellStart"/>
+                  <w:r>
+                    <w:rPr>
+                      <w:rFonts w:ascii="Courier New" w:hAnsi="Courier New" w:cs="Courier New"/>
+                      <w:sz w:val="24"/>
+                      <w:szCs w:val="24"/>
+                    </w:rPr>
+                    <w:t>Trigger</w:t>
+                  </w:r>
+                  <w:proofErr w:type="spellEnd"/>
                 </w:p>
                 <w:p>
                   <w:pPr>
@@ -26363,8 +27967,18 @@
                       <w:sz w:val="24"/>
                       <w:szCs w:val="24"/>
                     </w:rPr>
-                    <w:t>Nome Trigger</w:t>
+                    <w:t xml:space="preserve">Nome </w:t>
                   </w:r>
+                  <w:proofErr w:type="spellStart"/>
+                  <w:r>
+                    <w:rPr>
+                      <w:rFonts w:ascii="Courier New" w:hAnsi="Courier New" w:cs="Courier New"/>
+                      <w:sz w:val="24"/>
+                      <w:szCs w:val="24"/>
+                    </w:rPr>
+                    <w:t>Trigger</w:t>
+                  </w:r>
+                  <w:proofErr w:type="spellEnd"/>
                 </w:p>
                 <w:p>
                   <w:pPr>
@@ -26460,8 +28074,18 @@
                       <w:sz w:val="24"/>
                       <w:szCs w:val="24"/>
                     </w:rPr>
-                    <w:t>Nome Trigger</w:t>
+                    <w:t xml:space="preserve">Nome </w:t>
                   </w:r>
+                  <w:proofErr w:type="spellStart"/>
+                  <w:r>
+                    <w:rPr>
+                      <w:rFonts w:ascii="Courier New" w:hAnsi="Courier New" w:cs="Courier New"/>
+                      <w:sz w:val="24"/>
+                      <w:szCs w:val="24"/>
+                    </w:rPr>
+                    <w:t>Trigger</w:t>
+                  </w:r>
+                  <w:proofErr w:type="spellEnd"/>
                 </w:p>
                 <w:p>
                   <w:pPr>
@@ -26686,11 +28310,18 @@
         <w:pStyle w:val="Heading3"/>
       </w:pPr>
       <w:bookmarkStart w:id="51" w:name="_Toc499217371"/>
+      <w:proofErr w:type="spellStart"/>
+      <w:proofErr w:type="gramStart"/>
       <w:r>
         <w:lastRenderedPageBreak/>
-        <w:t>Triggers Implementados</w:t>
+        <w:t>Triggers</w:t>
+      </w:r>
+      <w:proofErr w:type="spellEnd"/>
+      <w:r>
+        <w:t xml:space="preserve"> Implementados</w:t>
       </w:r>
       <w:bookmarkEnd w:id="51"/>
+      <w:proofErr w:type="gramEnd"/>
     </w:p>
     <w:p/>
     <w:tbl>
@@ -26737,7 +28368,25 @@
                 <w:sz w:val="24"/>
                 <w:szCs w:val="24"/>
               </w:rPr>
-              <w:t>1. Nome Trigger: _____</w:t>
+              <w:t xml:space="preserve">1. Nome </w:t>
+            </w:r>
+            <w:proofErr w:type="spellStart"/>
+            <w:r>
+              <w:rPr>
+                <w:rFonts w:ascii="Courier New" w:hAnsi="Courier New" w:cs="Courier New"/>
+                <w:sz w:val="24"/>
+                <w:szCs w:val="24"/>
+              </w:rPr>
+              <w:t>Trigger</w:t>
+            </w:r>
+            <w:proofErr w:type="spellEnd"/>
+            <w:r>
+              <w:rPr>
+                <w:rFonts w:ascii="Courier New" w:hAnsi="Courier New" w:cs="Courier New"/>
+                <w:sz w:val="24"/>
+                <w:szCs w:val="24"/>
+              </w:rPr>
+              <w:t>: _____</w:t>
             </w:r>
           </w:p>
           <w:p>
@@ -26849,7 +28498,25 @@
                 <w:sz w:val="24"/>
                 <w:szCs w:val="24"/>
               </w:rPr>
-              <w:t>2. Nome Trigger: _____</w:t>
+              <w:t xml:space="preserve">2. Nome </w:t>
+            </w:r>
+            <w:proofErr w:type="spellStart"/>
+            <w:r>
+              <w:rPr>
+                <w:rFonts w:ascii="Courier New" w:hAnsi="Courier New" w:cs="Courier New"/>
+                <w:sz w:val="24"/>
+                <w:szCs w:val="24"/>
+              </w:rPr>
+              <w:t>Trigger</w:t>
+            </w:r>
+            <w:proofErr w:type="spellEnd"/>
+            <w:r>
+              <w:rPr>
+                <w:rFonts w:ascii="Courier New" w:hAnsi="Courier New" w:cs="Courier New"/>
+                <w:sz w:val="24"/>
+                <w:szCs w:val="24"/>
+              </w:rPr>
+              <w:t>: _____</w:t>
             </w:r>
           </w:p>
           <w:p>
@@ -26951,7 +28618,25 @@
                 <w:sz w:val="24"/>
                 <w:szCs w:val="24"/>
               </w:rPr>
-              <w:t>3. Nome Trigger: _____</w:t>
+              <w:t xml:space="preserve">3. Nome </w:t>
+            </w:r>
+            <w:proofErr w:type="spellStart"/>
+            <w:r>
+              <w:rPr>
+                <w:rFonts w:ascii="Courier New" w:hAnsi="Courier New" w:cs="Courier New"/>
+                <w:sz w:val="24"/>
+                <w:szCs w:val="24"/>
+              </w:rPr>
+              <w:t>Trigger</w:t>
+            </w:r>
+            <w:proofErr w:type="spellEnd"/>
+            <w:r>
+              <w:rPr>
+                <w:rFonts w:ascii="Courier New" w:hAnsi="Courier New" w:cs="Courier New"/>
+                <w:sz w:val="24"/>
+                <w:szCs w:val="24"/>
+              </w:rPr>
+              <w:t>: _____</w:t>
             </w:r>
           </w:p>
           <w:p>
@@ -27062,13 +28747,20 @@
         <w:lastRenderedPageBreak/>
         <w:t xml:space="preserve">Lista de </w:t>
       </w:r>
+      <w:proofErr w:type="spellStart"/>
       <w:r>
         <w:t>Stored</w:t>
       </w:r>
-      <w:r>
-        <w:t xml:space="preserve"> Procedures</w:t>
+      <w:proofErr w:type="spellEnd"/>
+      <w:r>
+        <w:t xml:space="preserve"> </w:t>
+      </w:r>
+      <w:proofErr w:type="spellStart"/>
+      <w:r>
+        <w:t>Procedures</w:t>
       </w:r>
       <w:bookmarkEnd w:id="52"/>
+      <w:proofErr w:type="spellEnd"/>
       <w:r>
         <w:t xml:space="preserve"> </w:t>
       </w:r>
@@ -27201,14 +28893,24 @@
                       <w:szCs w:val="24"/>
                     </w:rPr>
                   </w:pPr>
+                  <w:proofErr w:type="gramStart"/>
                   <w:r>
                     <w:rPr>
                       <w:rFonts w:ascii="Courier New" w:hAnsi="Courier New" w:cs="Courier New"/>
                       <w:sz w:val="24"/>
                       <w:szCs w:val="24"/>
                     </w:rPr>
-                    <w:t>Implementado mas diferente de Especificado</w:t>
+                    <w:t>Implementado</w:t>
                   </w:r>
+                  <w:proofErr w:type="gramEnd"/>
+                  <w:r>
+                    <w:rPr>
+                      <w:rFonts w:ascii="Courier New" w:hAnsi="Courier New" w:cs="Courier New"/>
+                      <w:sz w:val="24"/>
+                      <w:szCs w:val="24"/>
+                    </w:rPr>
+                    <w:t xml:space="preserve"> mas diferente de Especificado</w:t>
+                  </w:r>
                 </w:p>
               </w:tc>
               <w:tc>
@@ -27223,6 +28925,7 @@
                       <w:szCs w:val="24"/>
                     </w:rPr>
                   </w:pPr>
+                  <w:proofErr w:type="gramStart"/>
                   <w:r>
                     <w:rPr>
                       <w:rFonts w:ascii="Courier New" w:hAnsi="Courier New" w:cs="Courier New"/>
@@ -27231,6 +28934,7 @@
                     </w:rPr>
                     <w:t>Não Implementado</w:t>
                   </w:r>
+                  <w:proofErr w:type="gramEnd"/>
                 </w:p>
               </w:tc>
               <w:tc>
@@ -27698,12 +29402,25 @@
         <w:pStyle w:val="Heading3"/>
       </w:pPr>
       <w:bookmarkStart w:id="53" w:name="_Toc499217373"/>
+      <w:proofErr w:type="spellStart"/>
       <w:r>
         <w:lastRenderedPageBreak/>
         <w:t>Store</w:t>
       </w:r>
       <w:r>
-        <w:t>d Procedures Implementados</w:t>
+        <w:t>d</w:t>
+      </w:r>
+      <w:proofErr w:type="spellEnd"/>
+      <w:r>
+        <w:t xml:space="preserve"> </w:t>
+      </w:r>
+      <w:proofErr w:type="spellStart"/>
+      <w:r>
+        <w:t>Procedures</w:t>
+      </w:r>
+      <w:proofErr w:type="spellEnd"/>
+      <w:r>
+        <w:t xml:space="preserve"> Implementados</w:t>
       </w:r>
       <w:bookmarkEnd w:id="53"/>
     </w:p>
@@ -28101,9 +29818,11 @@
       <w:r>
         <w:t xml:space="preserve">da base de Dados </w:t>
       </w:r>
+      <w:proofErr w:type="spellStart"/>
       <w:r>
         <w:t>Mysql</w:t>
       </w:r>
+      <w:proofErr w:type="spellEnd"/>
       <w:r>
         <w:t xml:space="preserve"> </w:t>
       </w:r>
@@ -28212,9 +29931,14 @@
         <w:pStyle w:val="Heading3"/>
       </w:pPr>
       <w:bookmarkStart w:id="58" w:name="_Toc499217378"/>
+      <w:proofErr w:type="spellStart"/>
       <w:r>
         <w:lastRenderedPageBreak/>
-        <w:t xml:space="preserve">Triggers de suporte à </w:t>
+        <w:t>Triggers</w:t>
+      </w:r>
+      <w:proofErr w:type="spellEnd"/>
+      <w:r>
+        <w:t xml:space="preserve"> de suporte à </w:t>
       </w:r>
       <w:r>
         <w:rPr>
@@ -28229,12 +29953,17 @@
         <w:t xml:space="preserve"> </w:t>
       </w:r>
       <w:r>
-        <w:t xml:space="preserve">de dados </w:t>
+        <w:t xml:space="preserve">de </w:t>
+      </w:r>
+      <w:proofErr w:type="gramStart"/>
+      <w:r>
+        <w:t xml:space="preserve">dados </w:t>
       </w:r>
       <w:r>
         <w:t xml:space="preserve"> especificados</w:t>
       </w:r>
       <w:bookmarkEnd w:id="58"/>
+      <w:proofErr w:type="gramEnd"/>
     </w:p>
     <w:p>
       <w:pPr>
@@ -28266,6 +29995,7 @@
         <w:pStyle w:val="Heading3"/>
       </w:pPr>
       <w:bookmarkStart w:id="59" w:name="_Toc499217379"/>
+      <w:proofErr w:type="spellStart"/>
       <w:r>
         <w:rPr>
           <w:rStyle w:val="Heading3Char"/>
@@ -28277,7 +30007,28 @@
         <w:rPr>
           <w:rStyle w:val="Heading3Char"/>
         </w:rPr>
-        <w:t xml:space="preserve">d Procedures de suporte à </w:t>
+        <w:t>d</w:t>
+      </w:r>
+      <w:proofErr w:type="spellEnd"/>
+      <w:r>
+        <w:rPr>
+          <w:rStyle w:val="Heading3Char"/>
+        </w:rPr>
+        <w:t xml:space="preserve"> </w:t>
+      </w:r>
+      <w:proofErr w:type="spellStart"/>
+      <w:r>
+        <w:rPr>
+          <w:rStyle w:val="Heading3Char"/>
+        </w:rPr>
+        <w:t>Procedures</w:t>
+      </w:r>
+      <w:proofErr w:type="spellEnd"/>
+      <w:r>
+        <w:rPr>
+          <w:rStyle w:val="Heading3Char"/>
+        </w:rPr>
+        <w:t xml:space="preserve"> de suporte à </w:t>
       </w:r>
       <w:r>
         <w:rPr>
@@ -29092,6 +30843,7 @@
                       <w:szCs w:val="24"/>
                     </w:rPr>
                   </w:pPr>
+                  <w:proofErr w:type="spellStart"/>
                   <w:r>
                     <w:rPr>
                       <w:rFonts w:ascii="Courier New" w:hAnsi="Courier New" w:cs="Courier New"/>
@@ -29101,6 +30853,7 @@
                     </w:rPr>
                     <w:t>Stored</w:t>
                   </w:r>
+                  <w:proofErr w:type="spellEnd"/>
                   <w:r>
                     <w:rPr>
                       <w:rFonts w:ascii="Courier New" w:hAnsi="Courier New" w:cs="Courier New"/>
@@ -29461,10 +31214,12 @@
         <w:lastRenderedPageBreak/>
         <w:t xml:space="preserve">Lista </w:t>
       </w:r>
+      <w:proofErr w:type="spellStart"/>
       <w:r>
         <w:t>Triggers</w:t>
       </w:r>
       <w:bookmarkEnd w:id="64"/>
+      <w:proofErr w:type="spellEnd"/>
     </w:p>
     <w:p/>
     <w:tbl>
@@ -29512,7 +31267,47 @@
                 <w:sz w:val="24"/>
                 <w:szCs w:val="24"/>
               </w:rPr>
-              <w:t>Lista de Triggers (para cada trigger assinalar com x em célula correspondente)</w:t>
+              <w:t xml:space="preserve">Lista de </w:t>
+            </w:r>
+            <w:proofErr w:type="spellStart"/>
+            <w:r>
+              <w:rPr>
+                <w:rFonts w:ascii="Courier New" w:hAnsi="Courier New" w:cs="Courier New"/>
+                <w:b/>
+                <w:sz w:val="24"/>
+                <w:szCs w:val="24"/>
+              </w:rPr>
+              <w:t>Triggers</w:t>
+            </w:r>
+            <w:proofErr w:type="spellEnd"/>
+            <w:r>
+              <w:rPr>
+                <w:rFonts w:ascii="Courier New" w:hAnsi="Courier New" w:cs="Courier New"/>
+                <w:b/>
+                <w:sz w:val="24"/>
+                <w:szCs w:val="24"/>
+              </w:rPr>
+              <w:t xml:space="preserve"> (para cada </w:t>
+            </w:r>
+            <w:proofErr w:type="spellStart"/>
+            <w:r>
+              <w:rPr>
+                <w:rFonts w:ascii="Courier New" w:hAnsi="Courier New" w:cs="Courier New"/>
+                <w:b/>
+                <w:sz w:val="24"/>
+                <w:szCs w:val="24"/>
+              </w:rPr>
+              <w:t>trigger</w:t>
+            </w:r>
+            <w:proofErr w:type="spellEnd"/>
+            <w:r>
+              <w:rPr>
+                <w:rFonts w:ascii="Courier New" w:hAnsi="Courier New" w:cs="Courier New"/>
+                <w:b/>
+                <w:sz w:val="24"/>
+                <w:szCs w:val="24"/>
+              </w:rPr>
+              <w:t xml:space="preserve"> assinalar com x em célula correspondente)</w:t>
             </w:r>
           </w:p>
           <w:p>
@@ -29594,14 +31389,24 @@
                       <w:szCs w:val="24"/>
                     </w:rPr>
                   </w:pPr>
+                  <w:proofErr w:type="gramStart"/>
                   <w:r>
                     <w:rPr>
                       <w:rFonts w:ascii="Courier New" w:hAnsi="Courier New" w:cs="Courier New"/>
                       <w:sz w:val="24"/>
                       <w:szCs w:val="24"/>
                     </w:rPr>
-                    <w:t>Implementado mas diferente de Especificado</w:t>
+                    <w:t>Implementado</w:t>
                   </w:r>
+                  <w:proofErr w:type="gramEnd"/>
+                  <w:r>
+                    <w:rPr>
+                      <w:rFonts w:ascii="Courier New" w:hAnsi="Courier New" w:cs="Courier New"/>
+                      <w:sz w:val="24"/>
+                      <w:szCs w:val="24"/>
+                    </w:rPr>
+                    <w:t xml:space="preserve"> mas diferente de Especificado</w:t>
+                  </w:r>
                 </w:p>
               </w:tc>
               <w:tc>
@@ -29616,6 +31421,7 @@
                       <w:szCs w:val="24"/>
                     </w:rPr>
                   </w:pPr>
+                  <w:proofErr w:type="gramStart"/>
                   <w:r>
                     <w:rPr>
                       <w:rFonts w:ascii="Courier New" w:hAnsi="Courier New" w:cs="Courier New"/>
@@ -29624,6 +31430,7 @@
                     </w:rPr>
                     <w:t>Não Implementado</w:t>
                   </w:r>
+                  <w:proofErr w:type="gramEnd"/>
                 </w:p>
               </w:tc>
               <w:tc>
@@ -29668,8 +31475,18 @@
                       <w:sz w:val="24"/>
                       <w:szCs w:val="24"/>
                     </w:rPr>
-                    <w:t>Nome Trigger</w:t>
+                    <w:t xml:space="preserve">Nome </w:t>
                   </w:r>
+                  <w:proofErr w:type="spellStart"/>
+                  <w:r>
+                    <w:rPr>
+                      <w:rFonts w:ascii="Courier New" w:hAnsi="Courier New" w:cs="Courier New"/>
+                      <w:sz w:val="24"/>
+                      <w:szCs w:val="24"/>
+                    </w:rPr>
+                    <w:t>Trigger</w:t>
+                  </w:r>
+                  <w:proofErr w:type="spellEnd"/>
                 </w:p>
                 <w:p>
                   <w:pPr>
@@ -29765,8 +31582,18 @@
                       <w:sz w:val="24"/>
                       <w:szCs w:val="24"/>
                     </w:rPr>
-                    <w:t>Nome Trigger</w:t>
+                    <w:t xml:space="preserve">Nome </w:t>
                   </w:r>
+                  <w:proofErr w:type="spellStart"/>
+                  <w:r>
+                    <w:rPr>
+                      <w:rFonts w:ascii="Courier New" w:hAnsi="Courier New" w:cs="Courier New"/>
+                      <w:sz w:val="24"/>
+                      <w:szCs w:val="24"/>
+                    </w:rPr>
+                    <w:t>Trigger</w:t>
+                  </w:r>
+                  <w:proofErr w:type="spellEnd"/>
                 </w:p>
                 <w:p>
                   <w:pPr>
@@ -29862,8 +31689,18 @@
                       <w:sz w:val="24"/>
                       <w:szCs w:val="24"/>
                     </w:rPr>
-                    <w:t>Nome Trigger</w:t>
+                    <w:t xml:space="preserve">Nome </w:t>
                   </w:r>
+                  <w:proofErr w:type="spellStart"/>
+                  <w:r>
+                    <w:rPr>
+                      <w:rFonts w:ascii="Courier New" w:hAnsi="Courier New" w:cs="Courier New"/>
+                      <w:sz w:val="24"/>
+                      <w:szCs w:val="24"/>
+                    </w:rPr>
+                    <w:t>Trigger</w:t>
+                  </w:r>
+                  <w:proofErr w:type="spellEnd"/>
                 </w:p>
                 <w:p>
                   <w:pPr>
@@ -30088,11 +31925,18 @@
         <w:pStyle w:val="Heading3"/>
       </w:pPr>
       <w:bookmarkStart w:id="65" w:name="_Toc499217385"/>
+      <w:proofErr w:type="spellStart"/>
+      <w:proofErr w:type="gramStart"/>
       <w:r>
         <w:lastRenderedPageBreak/>
-        <w:t>Triggers Implementados</w:t>
+        <w:t>Triggers</w:t>
+      </w:r>
+      <w:proofErr w:type="spellEnd"/>
+      <w:r>
+        <w:t xml:space="preserve"> Implementados</w:t>
       </w:r>
       <w:bookmarkEnd w:id="65"/>
+      <w:proofErr w:type="gramEnd"/>
     </w:p>
     <w:p/>
     <w:tbl>
@@ -30139,7 +31983,25 @@
                 <w:sz w:val="24"/>
                 <w:szCs w:val="24"/>
               </w:rPr>
-              <w:t>1. Nome Trigger: _____</w:t>
+              <w:t xml:space="preserve">1. Nome </w:t>
+            </w:r>
+            <w:proofErr w:type="spellStart"/>
+            <w:r>
+              <w:rPr>
+                <w:rFonts w:ascii="Courier New" w:hAnsi="Courier New" w:cs="Courier New"/>
+                <w:sz w:val="24"/>
+                <w:szCs w:val="24"/>
+              </w:rPr>
+              <w:t>Trigger</w:t>
+            </w:r>
+            <w:proofErr w:type="spellEnd"/>
+            <w:r>
+              <w:rPr>
+                <w:rFonts w:ascii="Courier New" w:hAnsi="Courier New" w:cs="Courier New"/>
+                <w:sz w:val="24"/>
+                <w:szCs w:val="24"/>
+              </w:rPr>
+              <w:t>: _____</w:t>
             </w:r>
           </w:p>
           <w:p>
@@ -30251,7 +32113,25 @@
                 <w:sz w:val="24"/>
                 <w:szCs w:val="24"/>
               </w:rPr>
-              <w:t>2. Nome Trigger: _____</w:t>
+              <w:t xml:space="preserve">2. Nome </w:t>
+            </w:r>
+            <w:proofErr w:type="spellStart"/>
+            <w:r>
+              <w:rPr>
+                <w:rFonts w:ascii="Courier New" w:hAnsi="Courier New" w:cs="Courier New"/>
+                <w:sz w:val="24"/>
+                <w:szCs w:val="24"/>
+              </w:rPr>
+              <w:t>Trigger</w:t>
+            </w:r>
+            <w:proofErr w:type="spellEnd"/>
+            <w:r>
+              <w:rPr>
+                <w:rFonts w:ascii="Courier New" w:hAnsi="Courier New" w:cs="Courier New"/>
+                <w:sz w:val="24"/>
+                <w:szCs w:val="24"/>
+              </w:rPr>
+              <w:t>: _____</w:t>
             </w:r>
           </w:p>
           <w:p>
@@ -30353,7 +32233,25 @@
                 <w:sz w:val="24"/>
                 <w:szCs w:val="24"/>
               </w:rPr>
-              <w:t>3. Nome Trigger: _____</w:t>
+              <w:t xml:space="preserve">3. Nome </w:t>
+            </w:r>
+            <w:proofErr w:type="spellStart"/>
+            <w:r>
+              <w:rPr>
+                <w:rFonts w:ascii="Courier New" w:hAnsi="Courier New" w:cs="Courier New"/>
+                <w:sz w:val="24"/>
+                <w:szCs w:val="24"/>
+              </w:rPr>
+              <w:t>Trigger</w:t>
+            </w:r>
+            <w:proofErr w:type="spellEnd"/>
+            <w:r>
+              <w:rPr>
+                <w:rFonts w:ascii="Courier New" w:hAnsi="Courier New" w:cs="Courier New"/>
+                <w:sz w:val="24"/>
+                <w:szCs w:val="24"/>
+              </w:rPr>
+              <w:t>: _____</w:t>
             </w:r>
           </w:p>
           <w:p>
@@ -30472,13 +32370,20 @@
         <w:lastRenderedPageBreak/>
         <w:t xml:space="preserve">Lista de </w:t>
       </w:r>
+      <w:proofErr w:type="spellStart"/>
       <w:r>
         <w:t>Stored</w:t>
       </w:r>
-      <w:r>
-        <w:t xml:space="preserve"> Procedures</w:t>
+      <w:proofErr w:type="spellEnd"/>
+      <w:r>
+        <w:t xml:space="preserve"> </w:t>
+      </w:r>
+      <w:proofErr w:type="spellStart"/>
+      <w:r>
+        <w:t>Procedures</w:t>
       </w:r>
       <w:bookmarkEnd w:id="66"/>
+      <w:proofErr w:type="spellEnd"/>
       <w:r>
         <w:t xml:space="preserve"> </w:t>
       </w:r>
@@ -30611,14 +32516,24 @@
                       <w:szCs w:val="24"/>
                     </w:rPr>
                   </w:pPr>
+                  <w:proofErr w:type="gramStart"/>
                   <w:r>
                     <w:rPr>
                       <w:rFonts w:ascii="Courier New" w:hAnsi="Courier New" w:cs="Courier New"/>
                       <w:sz w:val="24"/>
                       <w:szCs w:val="24"/>
                     </w:rPr>
-                    <w:t>Implementado mas diferente de Especificado</w:t>
+                    <w:t>Implementado</w:t>
                   </w:r>
+                  <w:proofErr w:type="gramEnd"/>
+                  <w:r>
+                    <w:rPr>
+                      <w:rFonts w:ascii="Courier New" w:hAnsi="Courier New" w:cs="Courier New"/>
+                      <w:sz w:val="24"/>
+                      <w:szCs w:val="24"/>
+                    </w:rPr>
+                    <w:t xml:space="preserve"> mas diferente de Especificado</w:t>
+                  </w:r>
                 </w:p>
               </w:tc>
               <w:tc>
@@ -30633,6 +32548,7 @@
                       <w:szCs w:val="24"/>
                     </w:rPr>
                   </w:pPr>
+                  <w:proofErr w:type="gramStart"/>
                   <w:r>
                     <w:rPr>
                       <w:rFonts w:ascii="Courier New" w:hAnsi="Courier New" w:cs="Courier New"/>
@@ -30641,6 +32557,7 @@
                     </w:rPr>
                     <w:t>Não Implementado</w:t>
                   </w:r>
+                  <w:proofErr w:type="gramEnd"/>
                 </w:p>
               </w:tc>
               <w:tc>
@@ -31103,12 +33020,25 @@
         <w:pStyle w:val="Heading3"/>
       </w:pPr>
       <w:bookmarkStart w:id="67" w:name="_Toc499217387"/>
+      <w:proofErr w:type="spellStart"/>
       <w:r>
         <w:lastRenderedPageBreak/>
         <w:t>Store</w:t>
       </w:r>
       <w:r>
-        <w:t>d Procedures Implementados</w:t>
+        <w:t>d</w:t>
+      </w:r>
+      <w:proofErr w:type="spellEnd"/>
+      <w:r>
+        <w:t xml:space="preserve"> </w:t>
+      </w:r>
+      <w:proofErr w:type="spellStart"/>
+      <w:r>
+        <w:t>Procedures</w:t>
+      </w:r>
+      <w:proofErr w:type="spellEnd"/>
+      <w:r>
+        <w:t xml:space="preserve"> Implementados</w:t>
       </w:r>
       <w:bookmarkEnd w:id="67"/>
     </w:p>
@@ -31639,14 +33569,24 @@
                       <w:szCs w:val="24"/>
                     </w:rPr>
                   </w:pPr>
+                  <w:proofErr w:type="gramStart"/>
                   <w:r>
                     <w:rPr>
                       <w:rFonts w:ascii="Courier New" w:hAnsi="Courier New" w:cs="Courier New"/>
                       <w:sz w:val="24"/>
                       <w:szCs w:val="24"/>
                     </w:rPr>
-                    <w:t>Implementado mas diferente de Especificado</w:t>
+                    <w:t>Implementado</w:t>
                   </w:r>
+                  <w:proofErr w:type="gramEnd"/>
+                  <w:r>
+                    <w:rPr>
+                      <w:rFonts w:ascii="Courier New" w:hAnsi="Courier New" w:cs="Courier New"/>
+                      <w:sz w:val="24"/>
+                      <w:szCs w:val="24"/>
+                    </w:rPr>
+                    <w:t xml:space="preserve"> mas diferente de Especificado</w:t>
+                  </w:r>
                 </w:p>
               </w:tc>
               <w:tc>
@@ -31661,6 +33601,7 @@
                       <w:szCs w:val="24"/>
                     </w:rPr>
                   </w:pPr>
+                  <w:proofErr w:type="gramStart"/>
                   <w:r>
                     <w:rPr>
                       <w:rFonts w:ascii="Courier New" w:hAnsi="Courier New" w:cs="Courier New"/>
@@ -31669,6 +33610,7 @@
                     </w:rPr>
                     <w:t>Não Implementado</w:t>
                   </w:r>
+                  <w:proofErr w:type="gramEnd"/>
                 </w:p>
               </w:tc>
               <w:tc>
@@ -32131,6 +34073,7 @@
         <w:pStyle w:val="Heading3"/>
       </w:pPr>
       <w:bookmarkStart w:id="69" w:name="_Toc499217389"/>
+      <w:proofErr w:type="gramStart"/>
       <w:r>
         <w:lastRenderedPageBreak/>
         <w:t xml:space="preserve">Eventos </w:t>
@@ -32139,6 +34082,7 @@
         <w:t xml:space="preserve"> Implementados</w:t>
       </w:r>
       <w:bookmarkEnd w:id="69"/>
+      <w:proofErr w:type="gramEnd"/>
     </w:p>
     <w:p>
       <w:pPr>
@@ -32588,35 +34532,55 @@
                 <w:sz w:val="26"/>
                 <w:szCs w:val="26"/>
               </w:rPr>
-              <w:t>Avaliação (A,B,C,D,E) : _____________</w:t>
-            </w:r>
-          </w:p>
-          <w:p>
-            <w:pPr>
+              <w:t>Avaliação (</w:t>
+            </w:r>
+            <w:proofErr w:type="gramStart"/>
+            <w:r>
               <w:rPr>
                 <w:rFonts w:asciiTheme="majorHAnsi" w:eastAsiaTheme="majorEastAsia" w:hAnsiTheme="majorHAnsi" w:cstheme="majorBidi"/>
                 <w:color w:val="365F91" w:themeColor="accent1" w:themeShade="BF"/>
                 <w:sz w:val="26"/>
                 <w:szCs w:val="26"/>
               </w:rPr>
-            </w:pPr>
-          </w:p>
-          <w:p>
-            <w:pPr>
+              <w:t>A,B</w:t>
+            </w:r>
+            <w:proofErr w:type="gramEnd"/>
+            <w:r>
               <w:rPr>
                 <w:rFonts w:asciiTheme="majorHAnsi" w:eastAsiaTheme="majorEastAsia" w:hAnsiTheme="majorHAnsi" w:cstheme="majorBidi"/>
                 <w:color w:val="365F91" w:themeColor="accent1" w:themeShade="BF"/>
                 <w:sz w:val="26"/>
                 <w:szCs w:val="26"/>
               </w:rPr>
-            </w:pPr>
-            <w:r>
+              <w:t>,C,D,E) : _____________</w:t>
+            </w:r>
+          </w:p>
+          <w:p>
+            <w:pPr>
               <w:rPr>
                 <w:rFonts w:asciiTheme="majorHAnsi" w:eastAsiaTheme="majorEastAsia" w:hAnsiTheme="majorHAnsi" w:cstheme="majorBidi"/>
                 <w:color w:val="365F91" w:themeColor="accent1" w:themeShade="BF"/>
                 <w:sz w:val="26"/>
                 <w:szCs w:val="26"/>
               </w:rPr>
+            </w:pPr>
+          </w:p>
+          <w:p>
+            <w:pPr>
+              <w:rPr>
+                <w:rFonts w:asciiTheme="majorHAnsi" w:eastAsiaTheme="majorEastAsia" w:hAnsiTheme="majorHAnsi" w:cstheme="majorBidi"/>
+                <w:color w:val="365F91" w:themeColor="accent1" w:themeShade="BF"/>
+                <w:sz w:val="26"/>
+                <w:szCs w:val="26"/>
+              </w:rPr>
+            </w:pPr>
+            <w:r>
+              <w:rPr>
+                <w:rFonts w:asciiTheme="majorHAnsi" w:eastAsiaTheme="majorEastAsia" w:hAnsiTheme="majorHAnsi" w:cstheme="majorBidi"/>
+                <w:color w:val="365F91" w:themeColor="accent1" w:themeShade="BF"/>
+                <w:sz w:val="26"/>
+                <w:szCs w:val="26"/>
+              </w:rPr>
               <w:t>Utilize a seguinte escala:</w:t>
             </w:r>
           </w:p>
@@ -32634,7 +34598,25 @@
                 <w:sz w:val="20"/>
                 <w:szCs w:val="20"/>
               </w:rPr>
-              <w:t xml:space="preserve">A: - 1 – 5  valores      B: 6 – 9  valores     C: 10 – 13 Valores </w:t>
+              <w:t xml:space="preserve">A: - 1 – </w:t>
+            </w:r>
+            <w:proofErr w:type="gramStart"/>
+            <w:r>
+              <w:rPr>
+                <w:rFonts w:asciiTheme="majorHAnsi" w:eastAsiaTheme="majorEastAsia" w:hAnsiTheme="majorHAnsi" w:cstheme="majorBidi"/>
+                <w:sz w:val="20"/>
+                <w:szCs w:val="20"/>
+              </w:rPr>
+              <w:t>5  valores</w:t>
+            </w:r>
+            <w:proofErr w:type="gramEnd"/>
+            <w:r>
+              <w:rPr>
+                <w:rFonts w:asciiTheme="majorHAnsi" w:eastAsiaTheme="majorEastAsia" w:hAnsiTheme="majorHAnsi" w:cstheme="majorBidi"/>
+                <w:sz w:val="20"/>
+                <w:szCs w:val="20"/>
+              </w:rPr>
+              <w:t xml:space="preserve">      B: 6 – 9  valores     C: 10 – 13 Valores </w:t>
             </w:r>
             <w:r>
               <w:rPr>
@@ -33039,8 +35021,18 @@
                       <w:sz w:val="24"/>
                       <w:szCs w:val="24"/>
                     </w:rPr>
-                    <w:t>BD Sybase</w:t>
+                    <w:t xml:space="preserve">BD </w:t>
                   </w:r>
+                  <w:proofErr w:type="spellStart"/>
+                  <w:r>
+                    <w:rPr>
+                      <w:rFonts w:ascii="Courier New" w:hAnsi="Courier New" w:cs="Courier New"/>
+                      <w:sz w:val="24"/>
+                      <w:szCs w:val="24"/>
+                    </w:rPr>
+                    <w:t>Sybase</w:t>
+                  </w:r>
+                  <w:proofErr w:type="spellEnd"/>
                 </w:p>
               </w:tc>
               <w:tc>
@@ -33114,13 +35106,23 @@
                       <w:szCs w:val="24"/>
                     </w:rPr>
                   </w:pPr>
+                  <w:proofErr w:type="spellStart"/>
                   <w:r>
                     <w:rPr>
                       <w:rFonts w:ascii="Courier New" w:hAnsi="Courier New" w:cs="Courier New"/>
                       <w:sz w:val="24"/>
                       <w:szCs w:val="24"/>
                     </w:rPr>
-                    <w:t>Triggers Log</w:t>
+                    <w:t>Triggers</w:t>
+                  </w:r>
+                  <w:proofErr w:type="spellEnd"/>
+                  <w:r>
+                    <w:rPr>
+                      <w:rFonts w:ascii="Courier New" w:hAnsi="Courier New" w:cs="Courier New"/>
+                      <w:sz w:val="24"/>
+                      <w:szCs w:val="24"/>
+                    </w:rPr>
+                    <w:t xml:space="preserve"> Log</w:t>
                   </w:r>
                 </w:p>
               </w:tc>
@@ -33360,8 +35362,18 @@
                       <w:sz w:val="24"/>
                       <w:szCs w:val="24"/>
                     </w:rPr>
-                    <w:t>BD Mysql</w:t>
+                    <w:t xml:space="preserve">BD </w:t>
                   </w:r>
+                  <w:proofErr w:type="spellStart"/>
+                  <w:r>
+                    <w:rPr>
+                      <w:rFonts w:ascii="Courier New" w:hAnsi="Courier New" w:cs="Courier New"/>
+                      <w:sz w:val="24"/>
+                      <w:szCs w:val="24"/>
+                    </w:rPr>
+                    <w:t>Mysql</w:t>
+                  </w:r>
+                  <w:proofErr w:type="spellEnd"/>
                 </w:p>
               </w:tc>
               <w:tc>
@@ -33514,13 +35526,23 @@
                       <w:szCs w:val="24"/>
                     </w:rPr>
                   </w:pPr>
+                  <w:proofErr w:type="spellStart"/>
                   <w:r>
                     <w:rPr>
                       <w:rFonts w:ascii="Courier New" w:hAnsi="Courier New" w:cs="Courier New"/>
                       <w:sz w:val="24"/>
                       <w:szCs w:val="24"/>
                     </w:rPr>
-                    <w:t>Triggers Migração</w:t>
+                    <w:t>Triggers</w:t>
+                  </w:r>
+                  <w:proofErr w:type="spellEnd"/>
+                  <w:r>
+                    <w:rPr>
+                      <w:rFonts w:ascii="Courier New" w:hAnsi="Courier New" w:cs="Courier New"/>
+                      <w:sz w:val="24"/>
+                      <w:szCs w:val="24"/>
+                    </w:rPr>
+                    <w:t xml:space="preserve"> Migração</w:t>
                   </w:r>
                 </w:p>
               </w:tc>
@@ -33889,7 +35911,25 @@
           <w:sz w:val="24"/>
           <w:szCs w:val="24"/>
         </w:rPr>
-        <w:t>&lt;Resumo da analise das diferenças entre as duas abordagens, indicando vantagens e desvantagens de ambas. Nas secções seguintes as diferenças deverão ser fundamentadas e, quando relevante, suportadas por testes efectuados de forma rigorosa. Os testes deverão ser descritos de modo a poderem ser replicados por outras pessoas.&gt;</w:t>
+        <w:t xml:space="preserve">&lt;Resumo da analise das diferenças entre as duas abordagens, indicando vantagens e desvantagens de ambas. Nas secções seguintes as diferenças deverão ser fundamentadas e, quando relevante, suportadas por testes </w:t>
+      </w:r>
+      <w:proofErr w:type="spellStart"/>
+      <w:r>
+        <w:rPr>
+          <w:rFonts w:ascii="Courier New" w:hAnsi="Courier New" w:cs="Courier New"/>
+          <w:sz w:val="24"/>
+          <w:szCs w:val="24"/>
+        </w:rPr>
+        <w:t>efectuados</w:t>
+      </w:r>
+      <w:proofErr w:type="spellEnd"/>
+      <w:r>
+        <w:rPr>
+          <w:rFonts w:ascii="Courier New" w:hAnsi="Courier New" w:cs="Courier New"/>
+          <w:sz w:val="24"/>
+          <w:szCs w:val="24"/>
+        </w:rPr>
+        <w:t xml:space="preserve"> de forma rigorosa. Os testes deverão ser descritos de modo a poderem ser replicados por outras pessoas.&gt;</w:t>
       </w:r>
     </w:p>
     <w:p>
@@ -33924,6 +35964,7 @@
           <w:szCs w:val="24"/>
         </w:rPr>
       </w:pPr>
+      <w:proofErr w:type="gramStart"/>
       <w:r>
         <w:rPr>
           <w:rFonts w:ascii="Courier New" w:hAnsi="Courier New" w:cs="Courier New"/>
@@ -33938,7 +35979,16 @@
           <w:sz w:val="24"/>
           <w:szCs w:val="24"/>
         </w:rPr>
-        <w:t xml:space="preserve">presentar gráficos e quadros resumo de valores. Cada grupo decide que gráficos e quadros apresenta, mas é importante que se fique com uma noção clara </w:t>
+        <w:t>presentar</w:t>
+      </w:r>
+      <w:proofErr w:type="gramEnd"/>
+      <w:r>
+        <w:rPr>
+          <w:rFonts w:ascii="Courier New" w:hAnsi="Courier New" w:cs="Courier New"/>
+          <w:sz w:val="24"/>
+          <w:szCs w:val="24"/>
+        </w:rPr>
+        <w:t xml:space="preserve"> gráficos e quadros resumo de valores. Cada grupo decide que gráficos e quadros apresenta, mas é importante que se fique com uma noção clara </w:t>
       </w:r>
       <w:r>
         <w:rPr>
@@ -34041,13 +36091,41 @@
           <w:szCs w:val="24"/>
         </w:rPr>
       </w:pPr>
+      <w:proofErr w:type="gramStart"/>
       <w:r>
         <w:rPr>
           <w:rFonts w:ascii="Courier New" w:hAnsi="Courier New" w:cs="Courier New"/>
           <w:sz w:val="24"/>
           <w:szCs w:val="24"/>
         </w:rPr>
-        <w:t>&lt;Deverá ser analisado e discutido o comportamento das migrações em situações de ruptura: falha de energia, erro de software, etc.&gt;</w:t>
+        <w:t>&lt;Deverá</w:t>
+      </w:r>
+      <w:proofErr w:type="gramEnd"/>
+      <w:r>
+        <w:rPr>
+          <w:rFonts w:ascii="Courier New" w:hAnsi="Courier New" w:cs="Courier New"/>
+          <w:sz w:val="24"/>
+          <w:szCs w:val="24"/>
+        </w:rPr>
+        <w:t xml:space="preserve"> ser analisado e discutido o comportamento das migrações em situações de </w:t>
+      </w:r>
+      <w:proofErr w:type="spellStart"/>
+      <w:r>
+        <w:rPr>
+          <w:rFonts w:ascii="Courier New" w:hAnsi="Courier New" w:cs="Courier New"/>
+          <w:sz w:val="24"/>
+          <w:szCs w:val="24"/>
+        </w:rPr>
+        <w:t>ruptura</w:t>
+      </w:r>
+      <w:proofErr w:type="spellEnd"/>
+      <w:r>
+        <w:rPr>
+          <w:rFonts w:ascii="Courier New" w:hAnsi="Courier New" w:cs="Courier New"/>
+          <w:sz w:val="24"/>
+          <w:szCs w:val="24"/>
+        </w:rPr>
+        <w:t>: falha de energia, erro de software, etc.&gt;</w:t>
       </w:r>
     </w:p>
     <w:p>
@@ -34082,13 +36160,23 @@
           <w:szCs w:val="24"/>
         </w:rPr>
       </w:pPr>
+      <w:proofErr w:type="gramStart"/>
       <w:r>
         <w:rPr>
           <w:rFonts w:ascii="Courier New" w:hAnsi="Courier New" w:cs="Courier New"/>
           <w:sz w:val="24"/>
           <w:szCs w:val="24"/>
         </w:rPr>
-        <w:t xml:space="preserve">&lt;Deverá ser analisado e discutido o comportamento das migrações em </w:t>
+        <w:t>&lt;Deverá</w:t>
+      </w:r>
+      <w:proofErr w:type="gramEnd"/>
+      <w:r>
+        <w:rPr>
+          <w:rFonts w:ascii="Courier New" w:hAnsi="Courier New" w:cs="Courier New"/>
+          <w:sz w:val="24"/>
+          <w:szCs w:val="24"/>
+        </w:rPr>
+        <w:t xml:space="preserve"> ser analisado e discutido o comportamento das migrações em </w:t>
       </w:r>
       <w:r>
         <w:rPr>
@@ -34126,23 +36214,25 @@
           <w:sz w:val="24"/>
           <w:szCs w:val="24"/>
         </w:rPr>
-        <w:t xml:space="preserve">facilidade de efectuar alterações, </w:t>
-      </w:r>
+        <w:t xml:space="preserve">facilidade de </w:t>
+      </w:r>
+      <w:proofErr w:type="spellStart"/>
       <w:r>
         <w:rPr>
           <w:rFonts w:ascii="Courier New" w:hAnsi="Courier New" w:cs="Courier New"/>
           <w:sz w:val="24"/>
           <w:szCs w:val="24"/>
         </w:rPr>
-        <w:t>(</w:t>
-      </w:r>
+        <w:t>efectuar</w:t>
+      </w:r>
+      <w:proofErr w:type="spellEnd"/>
       <w:r>
         <w:rPr>
           <w:rFonts w:ascii="Courier New" w:hAnsi="Courier New" w:cs="Courier New"/>
           <w:sz w:val="24"/>
           <w:szCs w:val="24"/>
         </w:rPr>
-        <w:t>por exemplo, alterar a periodicidade</w:t>
+        <w:t xml:space="preserve"> alterações, </w:t>
       </w:r>
       <w:r>
         <w:rPr>
@@ -34150,8 +36240,34 @@
           <w:sz w:val="24"/>
           <w:szCs w:val="24"/>
         </w:rPr>
-        <w:t xml:space="preserve"> de ruptura</w:t>
-      </w:r>
+        <w:t>(</w:t>
+      </w:r>
+      <w:r>
+        <w:rPr>
+          <w:rFonts w:ascii="Courier New" w:hAnsi="Courier New" w:cs="Courier New"/>
+          <w:sz w:val="24"/>
+          <w:szCs w:val="24"/>
+        </w:rPr>
+        <w:t>por exemplo, alterar a periodicidade</w:t>
+      </w:r>
+      <w:r>
+        <w:rPr>
+          <w:rFonts w:ascii="Courier New" w:hAnsi="Courier New" w:cs="Courier New"/>
+          <w:sz w:val="24"/>
+          <w:szCs w:val="24"/>
+        </w:rPr>
+        <w:t xml:space="preserve"> de </w:t>
+      </w:r>
+      <w:proofErr w:type="spellStart"/>
+      <w:r>
+        <w:rPr>
+          <w:rFonts w:ascii="Courier New" w:hAnsi="Courier New" w:cs="Courier New"/>
+          <w:sz w:val="24"/>
+          <w:szCs w:val="24"/>
+        </w:rPr>
+        <w:t>ruptura</w:t>
+      </w:r>
+      <w:proofErr w:type="spellEnd"/>
       <w:r>
         <w:rPr>
           <w:rFonts w:ascii="Courier New" w:hAnsi="Courier New" w:cs="Courier New"/>
@@ -34180,7 +36296,25 @@
           <w:sz w:val="24"/>
           <w:szCs w:val="24"/>
         </w:rPr>
-        <w:t>Dependência: de que forma o mau comportamento de uma base de dados afecta a outra base de dados.</w:t>
+        <w:t xml:space="preserve">Dependência: de que forma o mau comportamento de uma base de dados </w:t>
+      </w:r>
+      <w:proofErr w:type="spellStart"/>
+      <w:r>
+        <w:rPr>
+          <w:rFonts w:ascii="Courier New" w:hAnsi="Courier New" w:cs="Courier New"/>
+          <w:sz w:val="24"/>
+          <w:szCs w:val="24"/>
+        </w:rPr>
+        <w:t>afecta</w:t>
+      </w:r>
+      <w:proofErr w:type="spellEnd"/>
+      <w:r>
+        <w:rPr>
+          <w:rFonts w:ascii="Courier New" w:hAnsi="Courier New" w:cs="Courier New"/>
+          <w:sz w:val="24"/>
+          <w:szCs w:val="24"/>
+        </w:rPr>
+        <w:t xml:space="preserve"> a outra base de dados.</w:t>
       </w:r>
       <w:r>
         <w:rPr>
@@ -34223,13 +36357,23 @@
           <w:szCs w:val="24"/>
         </w:rPr>
       </w:pPr>
+      <w:proofErr w:type="gramStart"/>
       <w:r>
         <w:rPr>
           <w:rFonts w:ascii="Courier New" w:hAnsi="Courier New" w:cs="Courier New"/>
           <w:sz w:val="24"/>
           <w:szCs w:val="24"/>
         </w:rPr>
-        <w:t>&lt;Deverá ser analisado e discutido as eventuais diferenças em termos de segurança dos dois processos de migração (por exemplo, menor ou maior exposição de informação&gt;</w:t>
+        <w:t>&lt;Deverá</w:t>
+      </w:r>
+      <w:proofErr w:type="gramEnd"/>
+      <w:r>
+        <w:rPr>
+          <w:rFonts w:ascii="Courier New" w:hAnsi="Courier New" w:cs="Courier New"/>
+          <w:sz w:val="24"/>
+          <w:szCs w:val="24"/>
+        </w:rPr>
+        <w:t xml:space="preserve"> ser analisado e discutido as eventuais diferenças em termos de segurança dos dois processos de migração (por exemplo, menor ou maior exposição de informação&gt;</w:t>
       </w:r>
     </w:p>
     <w:p/>
@@ -34254,9 +36398,14 @@
       <w:bookmarkStart w:id="76" w:name="_Toc499217396"/>
       <w:r>
         <w:lastRenderedPageBreak/>
-        <w:t>Auditoria de Dados Mysql</w:t>
+        <w:t xml:space="preserve">Auditoria de Dados </w:t>
+      </w:r>
+      <w:proofErr w:type="spellStart"/>
+      <w:r>
+        <w:t>Mysql</w:t>
       </w:r>
       <w:bookmarkEnd w:id="76"/>
+      <w:proofErr w:type="spellEnd"/>
     </w:p>
     <w:p>
       <w:pPr>
@@ -34266,22 +36415,42 @@
           <w:szCs w:val="24"/>
         </w:rPr>
       </w:pPr>
+      <w:proofErr w:type="gramStart"/>
       <w:r>
         <w:rPr>
           <w:rFonts w:ascii="Courier New" w:hAnsi="Courier New" w:cs="Courier New"/>
           <w:sz w:val="24"/>
           <w:szCs w:val="24"/>
         </w:rPr>
-        <w:t xml:space="preserve">&lt;Para </w:t>
-      </w:r>
+        <w:t>&lt;Para</w:t>
+      </w:r>
+      <w:proofErr w:type="gramEnd"/>
       <w:r>
         <w:rPr>
           <w:rFonts w:ascii="Courier New" w:hAnsi="Courier New" w:cs="Courier New"/>
           <w:sz w:val="24"/>
           <w:szCs w:val="24"/>
         </w:rPr>
-        <w:t>uma das bases de dados Mysql</w:t>
-      </w:r>
+        <w:t xml:space="preserve"> </w:t>
+      </w:r>
+      <w:r>
+        <w:rPr>
+          <w:rFonts w:ascii="Courier New" w:hAnsi="Courier New" w:cs="Courier New"/>
+          <w:sz w:val="24"/>
+          <w:szCs w:val="24"/>
+        </w:rPr>
+        <w:t xml:space="preserve">uma das bases de dados </w:t>
+      </w:r>
+      <w:proofErr w:type="spellStart"/>
+      <w:r>
+        <w:rPr>
+          <w:rFonts w:ascii="Courier New" w:hAnsi="Courier New" w:cs="Courier New"/>
+          <w:sz w:val="24"/>
+          <w:szCs w:val="24"/>
+        </w:rPr>
+        <w:t>Mysql</w:t>
+      </w:r>
+      <w:proofErr w:type="spellEnd"/>
       <w:r>
         <w:rPr>
           <w:rFonts w:ascii="Courier New" w:hAnsi="Courier New" w:cs="Courier New"/>
@@ -34413,7 +36582,7 @@
           <w:rPr>
             <w:noProof/>
           </w:rPr>
-          <w:t>21</w:t>
+          <w:t>22</w:t>
         </w:r>
         <w:r>
           <w:rPr>
@@ -38753,7 +40922,7 @@
 </file>
 
 <file path=customXml/itemProps1.xml><?xml version="1.0" encoding="utf-8"?>
-<ds:datastoreItem xmlns:ds="http://schemas.openxmlformats.org/officeDocument/2006/customXml" ds:itemID="{38E267CF-F82D-4C54-AABD-32526C5672C2}">
+<ds:datastoreItem xmlns:ds="http://schemas.openxmlformats.org/officeDocument/2006/customXml" ds:itemID="{84715F2A-B5C9-4CD2-A4A8-EF1E01AA98CB}">
   <ds:schemaRefs>
     <ds:schemaRef ds:uri="http://schemas.openxmlformats.org/officeDocument/2006/bibliography"/>
   </ds:schemaRefs>

</xml_diff>